<commit_message>
Atualizando documentacao e ata de reuniao
</commit_message>
<xml_diff>
--- a/Artefatos/EntregaFinal-TIS 4-sbc.docx
+++ b/Artefatos/EntregaFinal-TIS 4-sbc.docx
@@ -162,21 +162,6 @@
           <w:lang w:val="pt-BR"/>
         </w:rPr>
         <w:t>5</w:t>
-      </w:r>
-      <w:r>
-        <w:rPr>
-          <w:rFonts w:ascii="Times New Roman" w:hAnsi="Times New Roman"/>
-          <w:b w:val="false"/>
-          <w:bCs w:val="false"/>
-          <w:position w:val="0"/>
-          <w:sz w:val="24"/>
-          <w:sz w:val="24"/>
-          <w:szCs w:val="24"/>
-          <w:u w:val="none"/>
-          <w:vertAlign w:val="baseline"/>
-          <w:lang w:val="pt-BR"/>
-        </w:rPr>
-        <w:t>.</w:t>
       </w:r>
     </w:p>
     <w:p>
@@ -297,32 +282,7 @@
           <w:u w:val="none"/>
           <w:lang w:val="pt-BR"/>
         </w:rPr>
-        <w:t>, henrique.forte@sga.pucminas.br</w:t>
-      </w:r>
-      <w:r>
-        <w:rPr>
-          <w:rFonts w:ascii="Times New Roman" w:hAnsi="Times New Roman"/>
-          <w:b w:val="false"/>
-          <w:bCs w:val="false"/>
-          <w:sz w:val="24"/>
-          <w:szCs w:val="24"/>
-          <w:u w:val="none"/>
-          <w:vertAlign w:val="superscript"/>
-          <w:lang w:val="pt-BR"/>
-        </w:rPr>
-        <w:t>2</w:t>
-      </w:r>
-      <w:r>
-        <w:rPr>
-          <w:rFonts w:ascii="Times New Roman" w:hAnsi="Times New Roman"/>
-          <w:b w:val="false"/>
-          <w:bCs w:val="false"/>
-          <w:sz w:val="24"/>
-          <w:szCs w:val="24"/>
-          <w:u w:val="none"/>
-          <w:lang w:val="pt-BR"/>
-        </w:rPr>
-        <w:t xml:space="preserve">, </w:t>
+        <w:t xml:space="preserve">, henrique.forte@sga.pucminas.br, </w:t>
       </w:r>
       <w:r>
         <w:rPr>
@@ -440,26 +400,7 @@
         <w:t>5</w:t>
       </w:r>
       <w:r>
-        <w:rPr>
-          <w:rStyle w:val="LinkdaInternet"/>
-          <w:rFonts w:ascii="Times New Roman" w:hAnsi="Times New Roman"/>
-          <w:b w:val="false"/>
-          <w:bCs w:val="false"/>
-          <w:color w:val="000000" w:themeColor="text1" w:themeShade="ff" w:themeTint="ff"/>
-          <w:position w:val="0"/>
-          <w:sz w:val="24"/>
-          <w:sz w:val="24"/>
-          <w:szCs w:val="24"/>
-          <w:u w:val="none"/>
-          <w:vertAlign w:val="baseline"/>
-          <w:lang w:val="pt-BR"/>
-        </w:rPr>
-        <w:t>.</w:t>
-      </w:r>
-      <w:r>
-        <w:rPr>
-          <w:u w:val="none"/>
-        </w:rPr>
+        <w:rPr/>
         <w:br/>
       </w:r>
     </w:p>
@@ -547,7 +488,35 @@
           <w:rFonts w:ascii="Times New Roman" w:hAnsi="Times New Roman"/>
           <w:lang w:val="pt-BR"/>
         </w:rPr>
-        <w:t>O Complexo Hospitalar São Francisco (CHSF) é uma entidade filantrópica que atende exclusivamente a pacientes do SUS, em Belo Horizonte, MG. Atualmente (COMPLEXO HOSPITALAR SÃO FRANCISCO, 2021), o CHSF possui as unidades Unidade Concórdia e Unidade Santa Lúcia, um corpo clínico composto por 486 médicos de 34 especialidades. Diante disso, o hospital beneficia a comunidade empregando funcionários que operam para o bom funcionamento do mesmo. Assim, quanto mais as unidades crescerem, maior será a complexidade, burocracia e tempo de resposta para recrutamento desses profissionais da saúde.</w:t>
+      </w:r>
+    </w:p>
+    <w:p>
+      <w:pPr>
+        <w:pStyle w:val="Normal"/>
+        <w:spacing w:lineRule="auto" w:line="360"/>
+        <w:ind w:firstLine="709"/>
+        <w:rPr>
+          <w:rFonts w:ascii="Times New Roman" w:hAnsi="Times New Roman"/>
+          <w:lang w:val="pt-BR"/>
+        </w:rPr>
+      </w:pPr>
+      <w:r>
+        <w:rPr>
+          <w:rFonts w:ascii="Times New Roman" w:hAnsi="Times New Roman"/>
+          <w:lang w:val="pt-BR"/>
+        </w:rPr>
+        <w:t>O Complexo Hospitalar São Francisco (CHSF) é uma entidade filantrópica que atende exclusivamente a pacientes do SUS, em Belo Horizonte, MG. Atualmente, o CHSF possui as unidades Unidade Concórdia e Unidade Santa Lúcia, um corpo clínico composto por 486 médicos de 34 especialidades (COMPLEXO HOSPITALAR SÃO FRANCISCO, 2021)</w:t>
+      </w:r>
+      <w:r>
+        <w:rPr/>
+        <w:tab/>
+      </w:r>
+      <w:r>
+        <w:rPr>
+          <w:rFonts w:ascii="Times New Roman" w:hAnsi="Times New Roman"/>
+          <w:lang w:val="pt-BR"/>
+        </w:rPr>
+        <w:t>. Diante disso, o hospital beneficia a comunidade empregando funcionários que operam para o bom funcionamento do mesmo. Assim, quanto mais as unidades crescerem, maior será a complexidade, burocracia e tempo de resposta para recrutamento desses profissionais da saúde.</w:t>
       </w:r>
     </w:p>
     <w:p>
@@ -634,7 +603,7 @@
           <w:szCs w:val="24"/>
           <w:lang w:val="pt-BR"/>
         </w:rPr>
-        <w:t>Portanto, este projeto tem como objetivos gerais projetar e implementar uma solução em software, utilizando de estratégias de engenharia de requisitos e programação, para o problema vivenciado pelo hospital. Desta forma, o grupo busca, por ser um projeto extensionista, beneficiar a sociedade por meio dos conhecimentos acadêmicos adquiridos nos estudos da universidade.</w:t>
+        <w:t>Portanto, este projeto tem como objetivo geral projetar e implementar uma solução em software, utilizando de estratégias de engenharia de requisitos e programação, para o problema vivenciado pelo hospital. Desta forma, o grupo busca, por ser um projeto extensionista, beneficiar a sociedade por meio dos conhecimentos acadêmicos adquiridos nos estudos da universidade.</w:t>
       </w:r>
     </w:p>
     <w:p>
@@ -642,7 +611,7 @@
         <w:pStyle w:val="Normal"/>
         <w:suppressAutoHyphens w:val="true"/>
         <w:spacing w:lineRule="auto" w:line="360"/>
-        <w:ind w:hanging="0"/>
+        <w:ind w:firstLine="709"/>
         <w:rPr>
           <w:rFonts w:ascii="Times New Roman" w:hAnsi="Times New Roman" w:eastAsia="Times New Roman" w:cs="Times New Roman"/>
           <w:lang w:val="pt-BR"/>
@@ -681,7 +650,7 @@
           <w:szCs w:val="24"/>
           <w:lang w:val="pt-BR"/>
         </w:rPr>
-        <w:t>Facilitar o processo de admissão de médicos de modo que os candidatos poderão acessar um link na web e enviar seus dados para concorrer a uma vaga no hospital.</w:t>
+        <w:t>Facilitar o processo de admissão de médicos de modo que os candidatos poderão acessar um link na web e enviar seus dados para concorrer a uma vaga no hospital;</w:t>
       </w:r>
     </w:p>
     <w:p>
@@ -707,7 +676,7 @@
           <w:szCs w:val="24"/>
           <w:lang w:val="pt-BR"/>
         </w:rPr>
-        <w:t>Deixar o processo de análise de candidatos mais prático, de forma que todos os dados necessários para admissão possam ser visualizados pelos responsáveis por admitir o funcionário no corpo clínico.</w:t>
+        <w:t>Deixar o processo de análise de candidatos mais prático, de forma que todos os dados necessários para admissão possam ser visualizados pelos responsáveis por admitir o funcionário no corpo clínico;</w:t>
       </w:r>
     </w:p>
     <w:p>
@@ -735,7 +704,7 @@
           <w:szCs w:val="24"/>
           <w:lang w:val="pt-BR"/>
         </w:rPr>
-        <w:t>Disponibilizar gráficos e relatórios sobre os dados do corpo clínico, por exemplo quais especialidades uma unidade hospitalar pode provisionar ao paciente ou quantos médicos trabalham em determinada unidade.</w:t>
+        <w:t>Disponibilizar gráficos e relatórios sobre os dados do corpo clínico, por exemplos quais especialidades uma unidade hospitalar pode provisionar ao paciente ou quantos médicos trabalham em determinada unidade.</w:t>
       </w:r>
     </w:p>
     <w:p>
@@ -756,7 +725,7 @@
           <w:color w:val="000000" w:themeColor="text1" w:themeShade="ff" w:themeTint="ff"/>
           <w:lang w:val="pt-BR"/>
         </w:rPr>
-        <w:t>O projeto possibilita um ganho de tempo no dia a dia dos funcionários do hospital, tendo em vista que substitui um processo manual de cadastro de corpo clínico. Dessa forma, os colaboradores podem dedicar seu tempo à outras atividades, aumentando sua produtividade. Além disso, o novo processo facilita a organização dos dados (os cadastros ficam disponíveis na plataforma) e auxilia os novos usuários a não esquecer nenhum documento ao se cadastrar.</w:t>
+        <w:t>O projeto possibilita um ganho de tempo no dia a dia dos funcionários do hospital, tendo em vista que substitui um processo manual de cadastro de corpo clínico. Dessa forma, os colaboradores podem dedicar seu tempo às outras atividades, aumentando sua produtividade. Além disso, o novo processo facilita a organização dos dados (os cadastros ficam disponíveis na plataforma) e auxilia os novos usuários a não esquecer nenhum documento ao se cadastrar.</w:t>
       </w:r>
     </w:p>
     <w:p>
@@ -802,11 +771,16 @@
         </w:rPr>
         <w:t xml:space="preserve">2. Referencial Teórico </w:t>
       </w:r>
-    </w:p>
-    <w:p>
-      <w:pPr>
-        <w:pStyle w:val="Normal"/>
-        <w:spacing w:lineRule="auto" w:line="360"/>
+      <w:r>
+        <w:rPr/>
+        <w:br/>
+      </w:r>
+    </w:p>
+    <w:p>
+      <w:pPr>
+        <w:pStyle w:val="Normal"/>
+        <w:spacing w:lineRule="auto" w:line="360"/>
+        <w:ind w:firstLine="709"/>
         <w:rPr>
           <w:rFonts w:ascii="Times New Roman" w:hAnsi="Times New Roman" w:eastAsia="Times New Roman" w:cs="Times New Roman"/>
           <w:lang w:val="pt-BR"/>
@@ -817,7 +791,7 @@
           <w:rFonts w:ascii="Times New Roman" w:hAnsi="Times New Roman"/>
           <w:lang w:val="pt-BR"/>
         </w:rPr>
-        <w:t>A seguir serão descritos os referencias teóricos do trabalho, sendo eles a extensão universitária, o</w:t>
+        <w:t>A seguir serão descritos os referências teóricos do trabalho, sendo eles a extensão universitária, o</w:t>
       </w:r>
       <w:r>
         <w:rPr>
@@ -833,14 +807,12 @@
         <w:spacing w:lineRule="auto" w:line="360"/>
         <w:rPr>
           <w:rFonts w:ascii="Times New Roman" w:hAnsi="Times New Roman"/>
-          <w:szCs w:val="24"/>
-          <w:lang w:val="pt-BR"/>
-        </w:rPr>
-      </w:pPr>
-      <w:r>
-        <w:rPr>
-          <w:rFonts w:ascii="Times New Roman" w:hAnsi="Times New Roman"/>
-          <w:szCs w:val="24"/>
+          <w:lang w:val="pt-BR"/>
+        </w:rPr>
+      </w:pPr>
+      <w:r>
+        <w:rPr>
+          <w:rFonts w:ascii="Times New Roman" w:hAnsi="Times New Roman"/>
           <w:lang w:val="pt-BR"/>
         </w:rPr>
         <w:t>2.1. Extensão Universitária</w:t>
@@ -851,6 +823,18 @@
         <w:pStyle w:val="Normal"/>
         <w:bidi w:val="0"/>
         <w:spacing w:lineRule="auto" w:line="360"/>
+        <w:rPr/>
+      </w:pPr>
+      <w:r>
+        <w:rPr/>
+      </w:r>
+    </w:p>
+    <w:p>
+      <w:pPr>
+        <w:pStyle w:val="Normal"/>
+        <w:bidi w:val="0"/>
+        <w:spacing w:lineRule="auto" w:line="360"/>
+        <w:ind w:firstLine="709"/>
         <w:rPr>
           <w:rFonts w:ascii="Times New Roman" w:hAnsi="Times New Roman" w:eastAsia="Times New Roman" w:cs="Times New Roman"/>
           <w:lang w:val="pt-BR"/>
@@ -861,7 +845,7 @@
           <w:rFonts w:ascii="Times New Roman" w:hAnsi="Times New Roman"/>
           <w:lang w:val="pt-BR"/>
         </w:rPr>
-        <w:t>A prática extensionista, sendo um dos três pilares da universidade, junto à pesquisa e o ensino, são atividades realizadas por docentes e discentes que possibilitam a articulação da academia com a sociedade, promovendo a sustentabilidade, cidadania e inclusão (PROEX, 2021). Além dos benefícios para a comunidade, contribuem para a formação humanista dos alunos envolvidos. A Pró-Reitoria de Extensão (PROEX) é a responsável pela gestão da extensão universitária da PUC Minas.</w:t>
+        <w:t>A Pró-Reitoria de Extensão (PROEX) é a responsável pela gestão da extensão universitária da PUC Minas. Este projeto faz parte da disciplina extensionista Trabalho Interdisciplinar: Aplicações para Sustentabilidade do curso de Engenharia de Software. A extensão universitária, sendo um dos três pilares da universidade, junto à pesquisa e o ensino, são atividades realizadas por docentes e discentes que possibilitam a articulação da academia com a sociedade, promovendo a sustentabilidade, cidadania e inclusão (PROEX, 2021). Além dos benefícios para a comunidade, contribuem para a formação humanista dos alunos envolvidos.</w:t>
       </w:r>
     </w:p>
     <w:p>
@@ -896,12 +880,16 @@
         </w:rPr>
         <w:t>2.2. Parceiro</w:t>
       </w:r>
-    </w:p>
-    <w:p>
-      <w:pPr>
-        <w:pStyle w:val="Normal"/>
-        <w:spacing w:lineRule="auto" w:line="360"/>
-        <w:ind w:hanging="0"/>
+      <w:r>
+        <w:rPr/>
+        <w:br/>
+      </w:r>
+    </w:p>
+    <w:p>
+      <w:pPr>
+        <w:pStyle w:val="Normal"/>
+        <w:spacing w:lineRule="auto" w:line="360"/>
+        <w:ind w:firstLine="709"/>
         <w:rPr>
           <w:rFonts w:ascii="Times New Roman" w:hAnsi="Times New Roman" w:eastAsia="Times New Roman" w:cs="Times New Roman"/>
           <w:lang w:val="pt-BR"/>
@@ -912,7 +900,21 @@
           <w:rFonts w:eastAsia="Times New Roman" w:cs="Times New Roman" w:ascii="Times New Roman" w:hAnsi="Times New Roman"/>
           <w:lang w:val="pt-BR"/>
         </w:rPr>
-        <w:t>O Complexo Hospitalar São Francisco iniciou suas atividades em 2011 e hoje conta com 344 leitos, sendo 52 leitos de CTI e mais de 1300 colaboradores, desses 486 médicos. Dessa forma, devido ao extenso número de funcionários, existe uma grande demanda dos setores de recursos humanos para organizar a contratação desses profissionais. O projeto de digitalização dos processos de contratação do corpo clínico é fundamental para o parceiro.</w:t>
+        <w:t>O Complexo Hospitalar São Francisco, atualmente possui duas unidades, ambas situadas na região metropolitana de Belo Horizonte, uma delas localizada na rua Itamaracá, nº 535, no bairro da Concórdia e a outra na rua Crúcis, nº 50, no bairro Santa Lúcia. O CHSF iniciou suas atividades em 2011 e hoje conta com 344 leitos, sendo 52 leitos de CTI e mais de 1300 colaboradores, desses 486 médicos</w:t>
+      </w:r>
+      <w:r>
+        <w:rPr>
+          <w:rFonts w:ascii="Times New Roman" w:hAnsi="Times New Roman"/>
+          <w:lang w:val="pt-BR"/>
+        </w:rPr>
+        <w:t xml:space="preserve"> (COMPLEXO HOSPITALAR SÃO FRANCISCO, 2021).</w:t>
+      </w:r>
+      <w:r>
+        <w:rPr>
+          <w:rFonts w:eastAsia="Times New Roman" w:cs="Times New Roman" w:ascii="Times New Roman" w:hAnsi="Times New Roman"/>
+          <w:lang w:val="pt-BR"/>
+        </w:rPr>
+        <w:t xml:space="preserve"> Dessa forma, devido ao extenso número de funcionários, existe uma grande demanda dos setores de recursos humanos para organizar a contratação desses profissionais. O projeto de digitalização dos processos de contratação do corpo clínico é fundamental para o parceiro.</w:t>
       </w:r>
     </w:p>
     <w:p>
@@ -949,14 +951,33 @@
         </w:rPr>
         <w:t>2.3. Trabalhos relacionados</w:t>
       </w:r>
+      <w:r>
+        <w:rPr/>
+        <w:br/>
+      </w:r>
     </w:p>
     <w:p>
       <w:pPr>
         <w:pStyle w:val="Normal"/>
         <w:bidi w:val="0"/>
         <w:spacing w:lineRule="auto" w:line="360" w:beforeAutospacing="0" w:before="120" w:afterAutospacing="0" w:after="0"/>
-        <w:ind w:left="0" w:right="0" w:hanging="0"/>
+        <w:ind w:left="0" w:right="0" w:firstLine="709"/>
         <w:jc w:val="both"/>
+        <w:rPr>
+          <w:lang w:val="pt-BR"/>
+        </w:rPr>
+      </w:pPr>
+      <w:r>
+        <w:rPr>
+          <w:lang w:val="pt-BR"/>
+        </w:rPr>
+        <w:t>Trabalhos diretamente relacionados não existem, contudo, algumas iniciativas semelhantes à digitalização do cadastro do corpo clínico foram descobertas. Alguns hospitais utilizam formulários impressos que necessitam de serem enviados (HOSPITAL NOVE DE JULHO, 2021). Já em outros hospitais, como por exemplo o MATER DEI, é utilizado o Google Forms como forma de cadastro de dados médicos. Essa abordagem, por sua vez, possui algumas limitações, como a não persistência de dados sem o preenchimento de todas as informações.</w:t>
+      </w:r>
+    </w:p>
+    <w:p>
+      <w:pPr>
+        <w:pStyle w:val="Normal"/>
+        <w:spacing w:lineRule="auto" w:line="360"/>
         <w:rPr>
           <w:rFonts w:ascii="Times" w:hAnsi="Times" w:eastAsia="Times New Roman" w:cs="Times New Roman"/>
           <w:color w:val="auto"/>
@@ -967,25 +988,6 @@
       </w:pPr>
       <w:r>
         <w:rPr>
-          <w:lang w:val="pt-BR"/>
-        </w:rPr>
-        <w:t>Trabalhos diretamente relacionados não existem, contudo, algumas iniciativas semelhantes à digitalização do cadastro do corpo clínico foram descobertas. Alguns hospitais (HOSPITAL NOVE DE JULHO, 2021), utilizam formulários impressos que necessitam de serem enviados. Já outros hospitais (MATER DEI), é usado o Google Forms como forma de cadastro de dados médicos.</w:t>
-      </w:r>
-    </w:p>
-    <w:p>
-      <w:pPr>
-        <w:pStyle w:val="Normal"/>
-        <w:spacing w:lineRule="auto" w:line="360"/>
-        <w:rPr>
-          <w:rFonts w:ascii="Times" w:hAnsi="Times" w:eastAsia="Times New Roman" w:cs="Times New Roman"/>
-          <w:color w:val="auto"/>
-          <w:sz w:val="24"/>
-          <w:szCs w:val="24"/>
-          <w:lang w:val="pt-BR"/>
-        </w:rPr>
-      </w:pPr>
-      <w:r>
-        <w:rPr>
           <w:rFonts w:eastAsia="Times New Roman" w:cs="Times New Roman"/>
           <w:color w:val="auto"/>
           <w:sz w:val="24"/>
@@ -1011,9 +1013,8 @@
     <w:p>
       <w:pPr>
         <w:pStyle w:val="Normal"/>
-        <w:bidi w:val="0"/>
         <w:spacing w:lineRule="auto" w:line="360" w:beforeAutospacing="0" w:before="120" w:afterAutospacing="0" w:after="0"/>
-        <w:ind w:left="0" w:right="0" w:hanging="0"/>
+        <w:ind w:left="0" w:right="0" w:firstLine="709"/>
         <w:jc w:val="both"/>
         <w:rPr>
           <w:rFonts w:ascii="Times New Roman" w:hAnsi="Times New Roman"/>
@@ -1025,25 +1026,7 @@
           <w:rFonts w:ascii="Times New Roman" w:hAnsi="Times New Roman"/>
           <w:lang w:val="pt-BR"/>
         </w:rPr>
-        <w:t>A engenharia de software nesse contexto serve de base para a transformação das ideias e requisitos do cliente em um projeto de software. O projeto se iniciou de uma necessidade de digitalizar um processo manual de cadastro de corpo clínico e usando os conhecimentos da engenharia de software foi possível transformar o projeto em realidade.</w:t>
-      </w:r>
-    </w:p>
-    <w:p>
-      <w:pPr>
-        <w:pStyle w:val="Normal"/>
-        <w:spacing w:lineRule="auto" w:line="360"/>
-        <w:rPr>
-          <w:rFonts w:ascii="Times New Roman" w:hAnsi="Times New Roman"/>
-          <w:szCs w:val="24"/>
-          <w:lang w:val="pt-BR"/>
-        </w:rPr>
-      </w:pPr>
-      <w:r>
-        <w:rPr>
-          <w:rFonts w:ascii="Times New Roman" w:hAnsi="Times New Roman"/>
-          <w:szCs w:val="24"/>
-          <w:lang w:val="pt-BR"/>
-        </w:rPr>
+        <w:t>A Engenharia de Software atua na criação e evolução de soluções de software, por meio da análise de requisitos de um cliente, utilizando histórias de usuários para entender o contexto e projetando inicialmente a solução com diagramas de casos de uso, diagrama de classes, entre outros. Após a apuração dos requisitos e do desenho da solução, o projeto é desenvolvido com base em boas práticas de engenharia de software, como modularidade, possibilitando assim, desenvolver um software robusto e com qualidade, permitindo baixos custos de manutenibilidade.</w:t>
       </w:r>
     </w:p>
     <w:p>
@@ -1150,7 +1133,8 @@
         <w:tab/>
         <w:tab/>
         <w:tab/>
-        <w:t xml:space="preserve">Apresente os stakeholders (partes interessadas) do projeto. A descrição das partes interessadas pode ser feita por meio de personas, caracterização de usuários, clientes, parceiros. Devem ser incluídas informações que mostrem as motivações e expectativas destas partes interessadas. É importante descrever o cliente (quem solicitou o projeto ou para quem está direcionada a proposta de valor) e dos usuários do projeto.    </w:t>
+        <w:t>Apresente os stakeholders (partes interessadas) do projeto. A descrição das partes interessadas pode ser feita por meio de personas, caracterização de usuários, clientes, parceiros. Devem ser incluídas informações que mostrem as motivações e expectativas destas partes interessadas. É importante descrever o cliente (quem solicitou o projeto ou para quem está direcionada a proposta de valor) e dos usuários do projeto.</w:t>
+        <w:tab/>
       </w:r>
     </w:p>
     <w:p>
@@ -1877,6 +1861,39 @@
         <w:pStyle w:val="Reference"/>
         <w:spacing w:lineRule="auto" w:line="360"/>
         <w:rPr>
+          <w:rFonts w:ascii="Times New Roman" w:hAnsi="Times New Roman"/>
+          <w:lang w:val="pt-BR"/>
+        </w:rPr>
+      </w:pPr>
+      <w:r>
+        <w:rPr>
+          <w:rFonts w:ascii="Times New Roman" w:hAnsi="Times New Roman"/>
+          <w:lang w:val="pt-BR"/>
+        </w:rPr>
+        <w:t xml:space="preserve">COMPLEXO HOSPITALAR SÃO FRANCISCO, Transparência. Disponível em: </w:t>
+      </w:r>
+      <w:hyperlink r:id="rId8">
+        <w:r>
+          <w:rPr>
+            <w:rStyle w:val="LinkdaInternet"/>
+            <w:lang w:val="pt-BR"/>
+          </w:rPr>
+          <w:t>https://saofrancisco.org.br/pt-br/institucional/transparencia/</w:t>
+        </w:r>
+      </w:hyperlink>
+      <w:r>
+        <w:rPr>
+          <w:rFonts w:ascii="Times New Roman" w:hAnsi="Times New Roman"/>
+          <w:lang w:val="pt-BR"/>
+        </w:rPr>
+        <w:t>. Acessado em: 28 de ago. 2021.</w:t>
+      </w:r>
+    </w:p>
+    <w:p>
+      <w:pPr>
+        <w:pStyle w:val="Reference"/>
+        <w:spacing w:lineRule="auto" w:line="360"/>
+        <w:rPr>
           <w:rFonts w:ascii="Times" w:hAnsi="Times" w:eastAsia="Times New Roman" w:cs="Times New Roman"/>
           <w:color w:val="auto"/>
           <w:sz w:val="24"/>
@@ -1894,7 +1911,7 @@
         </w:rPr>
         <w:t xml:space="preserve">HOSPITAL NOVE DE JULHO. Ficha de cadastro para admissão no corpo clínico. Disponível em : </w:t>
       </w:r>
-      <w:hyperlink r:id="rId8">
+      <w:hyperlink r:id="rId9">
         <w:r>
           <w:rPr>
             <w:rStyle w:val="LinkdaInternet"/>
@@ -1953,7 +1970,7 @@
         </w:rPr>
         <w:t xml:space="preserve">DEI. Faça parte do corpo clínico. Disponível em: </w:t>
       </w:r>
-      <w:hyperlink r:id="rId9">
+      <w:hyperlink r:id="rId10">
         <w:r>
           <w:rPr>
             <w:rStyle w:val="LinkdaInternet"/>
@@ -1973,7 +1990,46 @@
           <w:szCs w:val="24"/>
           <w:lang w:val="pt-BR"/>
         </w:rPr>
-        <w:t>. Acessado em: 25 de ago. 2021 ano.</w:t>
+        <w:t>. Acessado em: 25 de ago. 2021.</w:t>
+      </w:r>
+    </w:p>
+    <w:p>
+      <w:pPr>
+        <w:pStyle w:val="Reference"/>
+        <w:spacing w:lineRule="auto" w:line="360"/>
+        <w:rPr>
+          <w:rFonts w:ascii="Times" w:hAnsi="Times" w:eastAsia="Times New Roman" w:cs="Times New Roman"/>
+          <w:color w:val="auto"/>
+          <w:sz w:val="24"/>
+          <w:szCs w:val="24"/>
+          <w:lang w:val="pt-BR"/>
+        </w:rPr>
+      </w:pPr>
+      <w:r>
+        <w:rPr>
+          <w:rFonts w:eastAsia="Times New Roman" w:cs="Times New Roman"/>
+          <w:color w:val="auto"/>
+          <w:sz w:val="24"/>
+          <w:szCs w:val="24"/>
+          <w:lang w:val="pt-BR"/>
+        </w:rPr>
+        <w:t>WAZLAWICK, R. S., “Engenharia de software: conceitos e práticas”. 2. ed. Amsterdam: Elsevier, 2019.</w:t>
+      </w:r>
+    </w:p>
+    <w:p>
+      <w:pPr>
+        <w:pStyle w:val="Reference"/>
+        <w:spacing w:lineRule="auto" w:line="360"/>
+        <w:rPr>
+          <w:rFonts w:ascii="Times" w:hAnsi="Times" w:eastAsia="Times New Roman" w:cs="Times New Roman"/>
+          <w:color w:val="auto"/>
+          <w:sz w:val="24"/>
+          <w:szCs w:val="24"/>
+          <w:lang w:val="pt-BR"/>
+        </w:rPr>
+      </w:pPr>
+      <w:r>
+        <w:rPr/>
       </w:r>
     </w:p>
     <w:sectPr>
@@ -2005,7 +2061,7 @@
       <mc:AlternateContent>
         <mc:Choice Requires="wps">
           <w:drawing>
-            <wp:anchor behindDoc="1" distT="0" distB="0" distL="0" distR="0" simplePos="0" locked="0" layoutInCell="0" allowOverlap="1" relativeHeight="10" wp14:anchorId="782052E6">
+            <wp:anchor behindDoc="1" distT="0" distB="0" distL="0" distR="0" simplePos="0" locked="0" layoutInCell="0" allowOverlap="1" relativeHeight="11" wp14:anchorId="782052E6">
               <wp:simplePos x="0" y="0"/>
               <wp:positionH relativeFrom="margin">
                 <wp:align>inside</wp:align>

</xml_diff>

<commit_message>
Atualizando metodologia da documentacao
</commit_message>
<xml_diff>
--- a/Artefatos/EntregaFinal-TIS 4-sbc.docx
+++ b/Artefatos/EntregaFinal-TIS 4-sbc.docx
@@ -704,7 +704,7 @@
           <w:szCs w:val="24"/>
           <w:lang w:val="pt-BR"/>
         </w:rPr>
-        <w:t>Disponibilizar gráficos e relatórios sobre os dados do corpo clínico, por exemplos quais especialidades uma unidade hospitalar pode provisionar ao paciente ou quantos médicos trabalham em determinada unidade.</w:t>
+        <w:t>Disponibilizar gráficos e relatórios sobre os dados do corpo clínico, por exemplo quais especialidades uma unidade hospitalar pode provisionar ao paciente ou quantos médicos trabalham em determinada unidade.</w:t>
       </w:r>
     </w:p>
     <w:p>
@@ -725,7 +725,7 @@
           <w:color w:val="000000" w:themeColor="text1" w:themeShade="ff" w:themeTint="ff"/>
           <w:lang w:val="pt-BR"/>
         </w:rPr>
-        <w:t>O projeto possibilita um ganho de tempo no dia a dia dos funcionários do hospital, tendo em vista que substitui um processo manual de cadastro de corpo clínico. Dessa forma, os colaboradores podem dedicar seu tempo às outras atividades, aumentando sua produtividade. Além disso, o novo processo facilita a organização dos dados (os cadastros ficam disponíveis na plataforma) e auxilia os novos usuários a não esquecer nenhum documento ao se cadastrar.</w:t>
+        <w:t>O projeto possibilita um ganho de tempo no dia a dia dos funcionários do hospital, tendo em vista que substitui um processo manual de cadastro de corpo clínico. Dessa forma, os colaboradores podem dedicar seu tempo à outras atividades, aumentando sua produtividade. Além disso, o novo processo facilita a organização dos dados (os cadastros ficam disponíveis na plataforma) e auxilia os novos usuários a não esquecer nenhum documento ao se cadastrar.</w:t>
       </w:r>
     </w:p>
     <w:p>
@@ -791,7 +791,7 @@
           <w:rFonts w:ascii="Times New Roman" w:hAnsi="Times New Roman"/>
           <w:lang w:val="pt-BR"/>
         </w:rPr>
-        <w:t>A seguir serão descritos os referências teóricos do trabalho, sendo eles a extensão universitária, o</w:t>
+        <w:t>A seguir serão descritos os referencias teóricos do trabalho, sendo eles a extensão universitária, o</w:t>
       </w:r>
       <w:r>
         <w:rPr>
@@ -1047,61 +1047,133 @@
           <w:szCs w:val="24"/>
           <w:lang w:val="pt-BR"/>
         </w:rPr>
-        <w:t>3. Metodologia (neste tópico deve ficar claro COMO foi realizado o seu trabalho)</w:t>
-      </w:r>
-    </w:p>
-    <w:p>
-      <w:pPr>
-        <w:pStyle w:val="Normal"/>
-        <w:rPr>
-          <w:lang w:val="pt-BR"/>
-        </w:rPr>
-      </w:pPr>
-      <w:r>
-        <w:rPr>
-          <w:lang w:val="pt-BR"/>
-        </w:rPr>
-      </w:r>
-    </w:p>
-    <w:p>
-      <w:pPr>
-        <w:pStyle w:val="Normal"/>
-        <w:spacing w:lineRule="auto" w:line="360"/>
-        <w:rPr>
-          <w:rFonts w:ascii="Times New Roman" w:hAnsi="Times New Roman"/>
-          <w:szCs w:val="24"/>
-          <w:lang w:val="pt-BR"/>
-        </w:rPr>
-      </w:pPr>
-      <w:r>
-        <w:rPr>
-          <w:rFonts w:ascii="Times New Roman" w:hAnsi="Times New Roman"/>
-          <w:szCs w:val="24"/>
-          <w:lang w:val="pt-BR"/>
-        </w:rPr>
-        <w:tab/>
-        <w:t>Deve qualificar a pesquisa (use um livro de metodologia científica para isso, ex GIL). Dizer se é qualitativa ou quantitativa, se é estudo de caso, se é exploratória, descritiva. São qualificações encontradas neste tipo de livro.</w:t>
-      </w:r>
-    </w:p>
-    <w:p>
-      <w:pPr>
-        <w:pStyle w:val="Normal"/>
-        <w:spacing w:lineRule="auto" w:line="360"/>
-        <w:rPr>
-          <w:rFonts w:ascii="Times New Roman" w:hAnsi="Times New Roman"/>
-          <w:szCs w:val="24"/>
-          <w:lang w:val="pt-BR"/>
-        </w:rPr>
-      </w:pPr>
-      <w:r>
-        <w:rPr>
-          <w:rFonts w:ascii="Times New Roman" w:hAnsi="Times New Roman"/>
-          <w:szCs w:val="24"/>
-          <w:lang w:val="pt-BR"/>
-        </w:rPr>
-        <w:tab/>
-        <w:tab/>
-        <w:t>Em seguida explicar rapidamente cada etapa do trabalho. Destaque os métodos utilizados (questionário, entrevista, observação) e justifique todos os critérios possíveis (por que foram escolhidos 5 profissionais para fazer a entrevista?)</w:t>
+        <w:t>3. Metodologia</w:t>
+      </w:r>
+    </w:p>
+    <w:p>
+      <w:pPr>
+        <w:pStyle w:val="Normal"/>
+        <w:rPr>
+          <w:lang w:val="pt-BR"/>
+        </w:rPr>
+      </w:pPr>
+      <w:r>
+        <w:rPr>
+          <w:lang w:val="pt-BR"/>
+        </w:rPr>
+      </w:r>
+    </w:p>
+    <w:p>
+      <w:pPr>
+        <w:pStyle w:val="Normal"/>
+        <w:spacing w:lineRule="auto" w:line="360"/>
+        <w:rPr>
+          <w:rFonts w:ascii="Times New Roman" w:hAnsi="Times New Roman"/>
+          <w:lang w:val="pt-BR"/>
+        </w:rPr>
+      </w:pPr>
+      <w:r>
+        <w:rPr>
+          <w:rFonts w:ascii="Times New Roman" w:hAnsi="Times New Roman"/>
+          <w:lang w:val="pt-BR"/>
+        </w:rPr>
+        <w:t>Quanto ao tipo de pesquisa para encontrar os objetivos, utilizou-se a pesquisa exploratória. O objetivo do trabalho é desenvolver uma aplicação para solucionar um problema que já existia na vida do cliente. Para compreender melhor esse empecilho, foram realizadas investigações para entender como funciona o cadastro do corpo clínico em um hospital.</w:t>
+      </w:r>
+    </w:p>
+    <w:p>
+      <w:pPr>
+        <w:pStyle w:val="Normal"/>
+        <w:spacing w:lineRule="auto" w:line="360"/>
+        <w:ind w:firstLine="709"/>
+        <w:rPr>
+          <w:rFonts w:ascii="Times New Roman" w:hAnsi="Times New Roman" w:eastAsia="Times New Roman" w:cs="Times New Roman"/>
+          <w:color w:val="auto"/>
+          <w:sz w:val="24"/>
+          <w:szCs w:val="24"/>
+          <w:lang w:val="pt-BR"/>
+        </w:rPr>
+      </w:pPr>
+      <w:r>
+        <w:rPr>
+          <w:rFonts w:eastAsia="Times New Roman" w:cs="Times New Roman" w:ascii="Times New Roman" w:hAnsi="Times New Roman"/>
+          <w:color w:val="auto"/>
+          <w:sz w:val="24"/>
+          <w:szCs w:val="24"/>
+          <w:lang w:val="pt-BR"/>
+        </w:rPr>
+        <w:t>Logo, para explorar este problema, foram desenvolvidos documentos de requisitos funcionais que auxiliem na solução desta questão. Além disso, o diagrama de caso de uso e diagrama de entidade e relacionamento foram criados para modelar uma visão de alto nível da situação atual do problema do cliente.</w:t>
+      </w:r>
+    </w:p>
+    <w:p>
+      <w:pPr>
+        <w:pStyle w:val="Normal"/>
+        <w:spacing w:lineRule="auto" w:line="360"/>
+        <w:ind w:firstLine="709"/>
+        <w:rPr>
+          <w:rFonts w:ascii="Times New Roman" w:hAnsi="Times New Roman" w:eastAsia="Times New Roman" w:cs="Times New Roman"/>
+          <w:color w:val="auto"/>
+          <w:sz w:val="24"/>
+          <w:szCs w:val="24"/>
+          <w:lang w:val="pt-BR"/>
+        </w:rPr>
+      </w:pPr>
+      <w:r>
+        <w:rPr>
+          <w:rFonts w:eastAsia="Times New Roman" w:cs="Times New Roman" w:ascii="Times New Roman" w:hAnsi="Times New Roman"/>
+          <w:color w:val="auto"/>
+          <w:sz w:val="24"/>
+          <w:szCs w:val="24"/>
+          <w:lang w:val="pt-BR"/>
+        </w:rPr>
+        <w:t>Diante disso, o projeto também teve o uso da pesquisa qualitativa, uma vez que procura resolver uma demanda que não está ligada diretamente com números, mas com o âmbito social, no caso um hospital.</w:t>
+      </w:r>
+    </w:p>
+    <w:p>
+      <w:pPr>
+        <w:pStyle w:val="Normal"/>
+        <w:spacing w:lineRule="auto" w:line="360"/>
+        <w:ind w:firstLine="709"/>
+        <w:rPr>
+          <w:rFonts w:ascii="Times New Roman" w:hAnsi="Times New Roman" w:eastAsia="Times New Roman" w:cs="Times New Roman"/>
+          <w:color w:val="auto"/>
+          <w:sz w:val="24"/>
+          <w:szCs w:val="24"/>
+          <w:lang w:val="pt-BR"/>
+        </w:rPr>
+      </w:pPr>
+      <w:r>
+        <w:rPr>
+          <w:rFonts w:eastAsia="Times New Roman" w:cs="Times New Roman" w:ascii="Times New Roman" w:hAnsi="Times New Roman"/>
+          <w:color w:val="auto"/>
+          <w:sz w:val="24"/>
+          <w:szCs w:val="24"/>
+          <w:lang w:val="pt-BR"/>
+        </w:rPr>
+        <w:t>As principais ferramentas de coleta de dados utilizada foram entrevistas e reuniões, tanto com os membros do hospital como com os membros do grupo. Nas entrevistas com o cliente, foram coletadas informações sobre o funcionamento do atual cadastro de corpo clínico do hospital, diretamente com os colaboradores responsáveis por esse processo. Com essas informações em mãos, foi possível traçar estratégias em grupo para digitalizar todo o processo de cadastro facilitando o dia a dia dos colaboradores.</w:t>
+      </w:r>
+    </w:p>
+    <w:p>
+      <w:pPr>
+        <w:pStyle w:val="Normal"/>
+        <w:spacing w:lineRule="auto" w:line="360"/>
+        <w:ind w:firstLine="709"/>
+        <w:rPr>
+          <w:rFonts w:ascii="Times New Roman" w:hAnsi="Times New Roman" w:eastAsia="Times New Roman" w:cs="Times New Roman"/>
+          <w:color w:val="auto"/>
+          <w:sz w:val="24"/>
+          <w:szCs w:val="24"/>
+          <w:lang w:val="pt-BR"/>
+        </w:rPr>
+      </w:pPr>
+      <w:r>
+        <w:rPr>
+          <w:rFonts w:eastAsia="Times New Roman" w:cs="Times New Roman" w:ascii="Times New Roman" w:hAnsi="Times New Roman"/>
+          <w:color w:val="auto"/>
+          <w:sz w:val="24"/>
+          <w:szCs w:val="24"/>
+          <w:lang w:val="pt-BR"/>
+        </w:rPr>
+        <w:t>Ademais, a observação foi fundamental para adaptar o processo de cadastro de corpo clínico existente para um processo digitalizado. Por meio desse método, foi possível adaptar cada passo que antes era feito com documentos físicos, e de maneira lenta para um processo online e rápido.</w:t>
       </w:r>
     </w:p>
     <w:p>
@@ -1111,251 +1183,60 @@
           <w:tab w:val="left" w:pos="709" w:leader="none"/>
         </w:tabs>
         <w:spacing w:lineRule="auto" w:line="360"/>
+        <w:ind w:left="2" w:firstLine="707"/>
+        <w:jc w:val="both"/>
+        <w:rPr>
+          <w:rFonts w:ascii="Times New Roman" w:hAnsi="Times New Roman" w:eastAsia="Times New Roman" w:cs="Times New Roman"/>
+          <w:color w:val="auto"/>
+          <w:sz w:val="24"/>
+          <w:szCs w:val="24"/>
+          <w:lang w:eastAsia="pt-BR"/>
+        </w:rPr>
+      </w:pPr>
+      <w:r>
+        <w:rPr>
+          <w:rFonts w:eastAsia="Times New Roman" w:cs="Times New Roman" w:ascii="Times New Roman" w:hAnsi="Times New Roman"/>
+          <w:color w:val="auto"/>
+          <w:sz w:val="24"/>
+          <w:szCs w:val="24"/>
+          <w:lang w:eastAsia="pt-BR"/>
+        </w:rPr>
+        <w:t xml:space="preserve">Os stakeholders do projeto cadastro do corpo clínico são: A equipe de gestão de cadastro e gestão de novos médicos, os médicos e a parte de gestão médica (Diretor clínico/ Diretor técnico/ Coordenador Clínico e Administradores). </w:t>
+      </w:r>
+    </w:p>
+    <w:p>
+      <w:pPr>
+        <w:pStyle w:val="ListParagraph"/>
+        <w:tabs>
+          <w:tab w:val="left" w:pos="709" w:leader="none"/>
+        </w:tabs>
+        <w:spacing w:lineRule="auto" w:line="360"/>
+        <w:ind w:left="2" w:hanging="0"/>
+        <w:jc w:val="center"/>
+        <w:rPr/>
+      </w:pPr>
+      <w:r>
+        <w:rPr/>
+      </w:r>
+    </w:p>
+    <w:p>
+      <w:pPr>
+        <w:pStyle w:val="ListParagraph"/>
+        <w:tabs>
+          <w:tab w:val="left" w:pos="709" w:leader="none"/>
+        </w:tabs>
+        <w:spacing w:lineRule="auto" w:line="360"/>
         <w:ind w:left="2" w:firstLine="2"/>
-        <w:jc w:val="both"/>
-        <w:rPr>
-          <w:rFonts w:ascii="Times New Roman" w:hAnsi="Times New Roman" w:cs="Times New Roman"/>
-          <w:sz w:val="24"/>
-          <w:szCs w:val="24"/>
-          <w:lang w:eastAsia="pt-BR"/>
-        </w:rPr>
-      </w:pPr>
-      <w:r>
-        <w:rPr>
-          <w:rFonts w:cs="Times New Roman" w:ascii="Times New Roman" w:hAnsi="Times New Roman"/>
-          <w:sz w:val="24"/>
-          <w:szCs w:val="24"/>
-          <w:lang w:eastAsia="pt-BR"/>
-        </w:rPr>
-        <w:tab/>
-        <w:tab/>
-        <w:tab/>
-        <w:tab/>
-        <w:tab/>
-        <w:tab/>
-        <w:t>Apresente os stakeholders (partes interessadas) do projeto. A descrição das partes interessadas pode ser feita por meio de personas, caracterização de usuários, clientes, parceiros. Devem ser incluídas informações que mostrem as motivações e expectativas destas partes interessadas. É importante descrever o cliente (quem solicitou o projeto ou para quem está direcionada a proposta de valor) e dos usuários do projeto.</w:t>
-        <w:tab/>
-      </w:r>
-    </w:p>
-    <w:p>
-      <w:pPr>
-        <w:pStyle w:val="Ttulo1"/>
-        <w:spacing w:lineRule="auto" w:line="360"/>
-        <w:rPr>
-          <w:rFonts w:ascii="Times New Roman" w:hAnsi="Times New Roman"/>
-          <w:sz w:val="24"/>
-          <w:szCs w:val="24"/>
-          <w:lang w:val="pt-BR"/>
-        </w:rPr>
-      </w:pPr>
-      <w:r>
-        <w:rPr>
-          <w:rFonts w:ascii="Times New Roman" w:hAnsi="Times New Roman"/>
-          <w:sz w:val="24"/>
-          <w:szCs w:val="24"/>
-          <w:lang w:val="pt-BR"/>
-        </w:rPr>
-        <w:t>4. Resultados</w:t>
-      </w:r>
-    </w:p>
-    <w:p>
-      <w:pPr>
-        <w:pStyle w:val="Normal"/>
-        <w:rPr>
-          <w:lang w:val="pt-BR"/>
-        </w:rPr>
-      </w:pPr>
-      <w:r>
-        <w:rPr>
-          <w:lang w:val="pt-BR"/>
-        </w:rPr>
-      </w:r>
-    </w:p>
-    <w:p>
-      <w:pPr>
-        <w:pStyle w:val="Normal"/>
-        <w:spacing w:lineRule="auto" w:line="360"/>
-        <w:rPr>
-          <w:rFonts w:ascii="Times New Roman" w:hAnsi="Times New Roman"/>
-          <w:szCs w:val="24"/>
-          <w:lang w:val="pt-BR"/>
-        </w:rPr>
-      </w:pPr>
-      <w:r>
-        <w:rPr>
-          <w:rFonts w:ascii="Times New Roman" w:hAnsi="Times New Roman"/>
-          <w:szCs w:val="24"/>
-          <w:lang w:val="pt-BR"/>
-        </w:rPr>
-        <w:tab/>
-        <w:t>Resultados do trabalho devem ser apresentados. Consiste da descrição técnica da solução desenvolvida. Use figuras e tabelas sempre que necessário. Todas as etapas descritas na metodologia devem ter seus resultados apresentados aqui. Uma subseção para apresentar a empresa ou área pode ser uma opção adotada.</w:t>
-      </w:r>
-    </w:p>
-    <w:p>
-      <w:pPr>
-        <w:pStyle w:val="Normal"/>
-        <w:spacing w:lineRule="auto" w:line="360"/>
-        <w:ind w:firstLine="360"/>
-        <w:rPr>
-          <w:rFonts w:ascii="Times New Roman" w:hAnsi="Times New Roman"/>
-          <w:szCs w:val="24"/>
-          <w:lang w:val="pt-BR"/>
-        </w:rPr>
-      </w:pPr>
-      <w:r>
-        <w:rPr>
-          <w:rFonts w:ascii="Times New Roman" w:hAnsi="Times New Roman"/>
-          <w:szCs w:val="24"/>
-          <w:lang w:val="pt-BR"/>
-        </w:rPr>
-        <w:tab/>
-        <w:t>Devem ser incluídas informações que permitam caracterizar a arquitetura do software, seus componentes arquiteturais, tecnologias envolvidas, frameworks utilizados, etc.</w:t>
-      </w:r>
-    </w:p>
-    <w:p>
-      <w:pPr>
-        <w:pStyle w:val="Normal"/>
-        <w:spacing w:lineRule="auto" w:line="360"/>
-        <w:ind w:firstLine="360"/>
-        <w:rPr>
-          <w:rFonts w:ascii="Times New Roman" w:hAnsi="Times New Roman"/>
-          <w:szCs w:val="24"/>
-          <w:lang w:val="pt-BR"/>
-        </w:rPr>
-      </w:pPr>
-      <w:r>
-        <w:rPr>
-          <w:rFonts w:ascii="Times New Roman" w:hAnsi="Times New Roman"/>
-          <w:szCs w:val="24"/>
-          <w:lang w:val="pt-BR"/>
-        </w:rPr>
-        <w:tab/>
-        <w:tab/>
-        <w:t xml:space="preserve">Devem ser apresentados os artefatos criados para a solução do problema (ex. software, protótipos, especificações de requisitos, modelagem de processos, documentos arquiteturais, etc). Os artefatos não devem ser apresentados na íntegra, mas o texto deve apresentar o que foi feito como solução para o problema apresentado. </w:t>
-      </w:r>
-    </w:p>
-    <w:p>
-      <w:pPr>
-        <w:pStyle w:val="Normal"/>
-        <w:spacing w:lineRule="auto" w:line="360"/>
-        <w:ind w:firstLine="360"/>
-        <w:rPr>
-          <w:rFonts w:ascii="Times New Roman" w:hAnsi="Times New Roman"/>
-          <w:lang w:val="pt-BR"/>
-        </w:rPr>
-      </w:pPr>
-      <w:r>
-        <w:rPr>
-          <w:rFonts w:ascii="Times New Roman" w:hAnsi="Times New Roman"/>
-          <w:szCs w:val="24"/>
-          <w:lang w:val="pt-BR"/>
-        </w:rPr>
-        <w:tab/>
-      </w:r>
-      <w:r>
-        <w:rPr>
-          <w:rFonts w:ascii="Times New Roman" w:hAnsi="Times New Roman"/>
-          <w:lang w:val="pt-BR"/>
-        </w:rPr>
-        <w:t xml:space="preserve">Deve ter no mínimo: lista de requisitos (pode ser uma tabela), diagrama de classe e modelo relacional do banco de dados. </w:t>
-      </w:r>
-    </w:p>
-    <w:p>
-      <w:pPr>
-        <w:pStyle w:val="Normal"/>
-        <w:spacing w:lineRule="auto" w:line="360"/>
-        <w:ind w:firstLine="360"/>
-        <w:rPr>
-          <w:rFonts w:ascii="Times New Roman" w:hAnsi="Times New Roman"/>
-          <w:szCs w:val="24"/>
-          <w:lang w:val="pt-BR"/>
-        </w:rPr>
-      </w:pPr>
-      <w:r>
-        <w:rPr>
-          <w:rFonts w:ascii="Times New Roman" w:hAnsi="Times New Roman"/>
-          <w:szCs w:val="24"/>
-          <w:lang w:val="pt-BR"/>
-        </w:rPr>
-        <w:t xml:space="preserve">Apresente também as telas da aplicação e uma explicação de como usá-las. O código fonte deve ser disponibilizado em um repositório público no </w:t>
-      </w:r>
-      <w:r>
-        <w:rPr>
-          <w:rFonts w:ascii="Times New Roman" w:hAnsi="Times New Roman"/>
-          <w:b/>
-          <w:szCs w:val="24"/>
-          <w:lang w:val="pt-BR"/>
-        </w:rPr>
-        <w:t>GithubClassroom</w:t>
-      </w:r>
-      <w:r>
-        <w:rPr>
-          <w:rFonts w:ascii="Times New Roman" w:hAnsi="Times New Roman"/>
-          <w:szCs w:val="24"/>
-          <w:lang w:val="pt-BR"/>
-        </w:rPr>
-        <w:t>. O link para o repositório deve estar no Trabalho. Colocar também o link da aplicação.</w:t>
-      </w:r>
-    </w:p>
-    <w:p>
-      <w:pPr>
-        <w:pStyle w:val="Normal"/>
-        <w:spacing w:lineRule="auto" w:line="360"/>
-        <w:rPr>
-          <w:rFonts w:ascii="Times New Roman" w:hAnsi="Times New Roman"/>
-          <w:lang w:val="pt-BR"/>
-        </w:rPr>
-      </w:pPr>
-      <w:r>
-        <w:rPr>
-          <w:rFonts w:ascii="Times New Roman" w:hAnsi="Times New Roman"/>
-          <w:szCs w:val="24"/>
-          <w:lang w:val="pt-BR"/>
-        </w:rPr>
-        <w:tab/>
-      </w:r>
-      <w:r>
-        <w:rPr>
-          <w:rFonts w:ascii="Times New Roman" w:hAnsi="Times New Roman"/>
-          <w:lang w:val="pt-BR"/>
-        </w:rPr>
-        <w:t>Veja os exemplos de uso de Figuras e Tabelas. Todas as figuras e tabelas devem ser referenciadas no texto. Por exemplo, deve haver uma frase assim “A Figura 1 mostra ...”</w:t>
-      </w:r>
-    </w:p>
-    <w:p>
-      <w:pPr>
-        <w:pStyle w:val="Normal"/>
-        <w:spacing w:lineRule="auto" w:line="360"/>
-        <w:rPr>
-          <w:rFonts w:ascii="Times New Roman" w:hAnsi="Times New Roman"/>
-          <w:szCs w:val="24"/>
-          <w:lang w:val="pt-BR"/>
-        </w:rPr>
-      </w:pPr>
-      <w:r>
-        <w:rPr>
-          <w:rFonts w:ascii="Times New Roman" w:hAnsi="Times New Roman"/>
-          <w:szCs w:val="24"/>
-          <w:lang w:val="pt-BR"/>
-        </w:rPr>
-      </w:r>
-    </w:p>
-    <w:p>
-      <w:pPr>
-        <w:pStyle w:val="Figura"/>
-        <w:spacing w:lineRule="auto" w:line="360"/>
-        <w:rPr>
-          <w:rFonts w:ascii="Times New Roman" w:hAnsi="Times New Roman"/>
-          <w:szCs w:val="24"/>
-        </w:rPr>
+        <w:jc w:val="center"/>
+        <w:rPr/>
       </w:pPr>
       <w:r>
         <w:rPr/>
         <w:drawing>
-          <wp:inline distT="0" distB="0" distL="0" distR="0">
-            <wp:extent cx="3108960" cy="2838450"/>
+          <wp:inline distT="0" distB="0" distL="114935" distR="114935">
+            <wp:extent cx="4572000" cy="3076575"/>
             <wp:effectExtent l="0" t="0" r="0" b="0"/>
-            <wp:docPr id="3" name="Imagem 1" descr="cart10"/>
+            <wp:docPr id="3" name="Figura1" descr=""/>
             <wp:cNvGraphicFramePr>
               <a:graphicFrameLocks xmlns:a="http://schemas.openxmlformats.org/drawingml/2006/main" noChangeAspect="1"/>
             </wp:cNvGraphicFramePr>
@@ -1363,13 +1244,346 @@
               <a:graphicData uri="http://schemas.openxmlformats.org/drawingml/2006/picture">
                 <pic:pic xmlns:pic="http://schemas.openxmlformats.org/drawingml/2006/picture">
                   <pic:nvPicPr>
-                    <pic:cNvPr id="3" name="Imagem 1" descr="cart10"/>
+                    <pic:cNvPr id="3" name="Figura1" descr=""/>
                     <pic:cNvPicPr>
                       <a:picLocks noChangeAspect="1" noChangeArrowheads="1"/>
                     </pic:cNvPicPr>
                   </pic:nvPicPr>
                   <pic:blipFill>
-                    <a:blip r:embed="rId3">
+                    <a:blip r:embed="rId3"/>
+                    <a:stretch>
+                      <a:fillRect/>
+                    </a:stretch>
+                  </pic:blipFill>
+                  <pic:spPr bwMode="auto">
+                    <a:xfrm>
+                      <a:off x="0" y="0"/>
+                      <a:ext cx="4572000" cy="3076575"/>
+                    </a:xfrm>
+                    <a:prstGeom prst="rect">
+                      <a:avLst/>
+                    </a:prstGeom>
+                  </pic:spPr>
+                </pic:pic>
+              </a:graphicData>
+            </a:graphic>
+          </wp:inline>
+        </w:drawing>
+      </w:r>
+      <w:r>
+        <w:rPr/>
+        <w:drawing>
+          <wp:inline distT="0" distB="0" distL="114935" distR="114935">
+            <wp:extent cx="4572000" cy="3076575"/>
+            <wp:effectExtent l="0" t="0" r="0" b="0"/>
+            <wp:docPr id="4" name="Figura2" descr=""/>
+            <wp:cNvGraphicFramePr>
+              <a:graphicFrameLocks xmlns:a="http://schemas.openxmlformats.org/drawingml/2006/main" noChangeAspect="1"/>
+            </wp:cNvGraphicFramePr>
+            <a:graphic xmlns:a="http://schemas.openxmlformats.org/drawingml/2006/main">
+              <a:graphicData uri="http://schemas.openxmlformats.org/drawingml/2006/picture">
+                <pic:pic xmlns:pic="http://schemas.openxmlformats.org/drawingml/2006/picture">
+                  <pic:nvPicPr>
+                    <pic:cNvPr id="4" name="Figura2" descr=""/>
+                    <pic:cNvPicPr>
+                      <a:picLocks noChangeAspect="1" noChangeArrowheads="1"/>
+                    </pic:cNvPicPr>
+                  </pic:nvPicPr>
+                  <pic:blipFill>
+                    <a:blip r:embed="rId4"/>
+                    <a:stretch>
+                      <a:fillRect/>
+                    </a:stretch>
+                  </pic:blipFill>
+                  <pic:spPr bwMode="auto">
+                    <a:xfrm>
+                      <a:off x="0" y="0"/>
+                      <a:ext cx="4572000" cy="3076575"/>
+                    </a:xfrm>
+                    <a:prstGeom prst="rect">
+                      <a:avLst/>
+                    </a:prstGeom>
+                  </pic:spPr>
+                </pic:pic>
+              </a:graphicData>
+            </a:graphic>
+          </wp:inline>
+        </w:drawing>
+      </w:r>
+      <w:r>
+        <w:rPr/>
+        <w:drawing>
+          <wp:inline distT="0" distB="0" distL="114935" distR="114935">
+            <wp:extent cx="4572000" cy="3143250"/>
+            <wp:effectExtent l="0" t="0" r="0" b="0"/>
+            <wp:docPr id="5" name="Figura3" descr=""/>
+            <wp:cNvGraphicFramePr>
+              <a:graphicFrameLocks xmlns:a="http://schemas.openxmlformats.org/drawingml/2006/main" noChangeAspect="1"/>
+            </wp:cNvGraphicFramePr>
+            <a:graphic xmlns:a="http://schemas.openxmlformats.org/drawingml/2006/main">
+              <a:graphicData uri="http://schemas.openxmlformats.org/drawingml/2006/picture">
+                <pic:pic xmlns:pic="http://schemas.openxmlformats.org/drawingml/2006/picture">
+                  <pic:nvPicPr>
+                    <pic:cNvPr id="5" name="Figura3" descr=""/>
+                    <pic:cNvPicPr>
+                      <a:picLocks noChangeAspect="1" noChangeArrowheads="1"/>
+                    </pic:cNvPicPr>
+                  </pic:nvPicPr>
+                  <pic:blipFill>
+                    <a:blip r:embed="rId5"/>
+                    <a:stretch>
+                      <a:fillRect/>
+                    </a:stretch>
+                  </pic:blipFill>
+                  <pic:spPr bwMode="auto">
+                    <a:xfrm>
+                      <a:off x="0" y="0"/>
+                      <a:ext cx="4572000" cy="3143250"/>
+                    </a:xfrm>
+                    <a:prstGeom prst="rect">
+                      <a:avLst/>
+                    </a:prstGeom>
+                  </pic:spPr>
+                </pic:pic>
+              </a:graphicData>
+            </a:graphic>
+          </wp:inline>
+        </w:drawing>
+      </w:r>
+    </w:p>
+    <w:p>
+      <w:pPr>
+        <w:pStyle w:val="Ttulo1"/>
+        <w:spacing w:lineRule="auto" w:line="360"/>
+        <w:rPr>
+          <w:rFonts w:ascii="Times New Roman" w:hAnsi="Times New Roman"/>
+          <w:sz w:val="24"/>
+          <w:szCs w:val="24"/>
+          <w:lang w:val="pt-BR"/>
+        </w:rPr>
+      </w:pPr>
+      <w:r>
+        <w:rPr>
+          <w:rFonts w:ascii="Times New Roman" w:hAnsi="Times New Roman"/>
+          <w:sz w:val="24"/>
+          <w:szCs w:val="24"/>
+          <w:lang w:val="pt-BR"/>
+        </w:rPr>
+        <w:t>4. Resultados</w:t>
+      </w:r>
+    </w:p>
+    <w:p>
+      <w:pPr>
+        <w:pStyle w:val="Normal"/>
+        <w:rPr>
+          <w:lang w:val="pt-BR"/>
+        </w:rPr>
+      </w:pPr>
+      <w:r>
+        <w:rPr>
+          <w:lang w:val="pt-BR"/>
+        </w:rPr>
+      </w:r>
+    </w:p>
+    <w:p>
+      <w:pPr>
+        <w:pStyle w:val="Normal"/>
+        <w:spacing w:lineRule="auto" w:line="360"/>
+        <w:rPr>
+          <w:rFonts w:ascii="Times New Roman" w:hAnsi="Times New Roman"/>
+          <w:szCs w:val="24"/>
+          <w:lang w:val="pt-BR"/>
+        </w:rPr>
+      </w:pPr>
+      <w:r>
+        <w:rPr>
+          <w:rFonts w:ascii="Times New Roman" w:hAnsi="Times New Roman"/>
+          <w:szCs w:val="24"/>
+          <w:lang w:val="pt-BR"/>
+        </w:rPr>
+        <w:tab/>
+        <w:t>Resultados do trabalho devem ser apresentados. Consiste da descrição técnica da solução desenvolvida. Use figuras e tabelas sempre que necessário. Todas as etapas descritas na metodologia devem ter seus resultados apresentados aqui. Uma subseção para apresentar a empresa ou área pode ser uma opção adotada.</w:t>
+      </w:r>
+    </w:p>
+    <w:p>
+      <w:pPr>
+        <w:pStyle w:val="Normal"/>
+        <w:spacing w:lineRule="auto" w:line="360"/>
+        <w:ind w:firstLine="360"/>
+        <w:rPr>
+          <w:rFonts w:ascii="Times New Roman" w:hAnsi="Times New Roman"/>
+          <w:szCs w:val="24"/>
+          <w:lang w:val="pt-BR"/>
+        </w:rPr>
+      </w:pPr>
+      <w:r>
+        <w:rPr>
+          <w:rFonts w:ascii="Times New Roman" w:hAnsi="Times New Roman"/>
+          <w:szCs w:val="24"/>
+          <w:lang w:val="pt-BR"/>
+        </w:rPr>
+        <w:tab/>
+        <w:t>Devem ser incluídas informações que permitam caracterizar a arquitetura do software, seus componentes arquiteturais, tecnologias envolvidas, frameworks utilizados, etc.</w:t>
+      </w:r>
+    </w:p>
+    <w:p>
+      <w:pPr>
+        <w:pStyle w:val="Normal"/>
+        <w:spacing w:lineRule="auto" w:line="360"/>
+        <w:ind w:firstLine="360"/>
+        <w:rPr>
+          <w:rFonts w:ascii="Times New Roman" w:hAnsi="Times New Roman"/>
+          <w:szCs w:val="24"/>
+          <w:lang w:val="pt-BR"/>
+        </w:rPr>
+      </w:pPr>
+      <w:r>
+        <w:rPr>
+          <w:rFonts w:ascii="Times New Roman" w:hAnsi="Times New Roman"/>
+          <w:szCs w:val="24"/>
+          <w:lang w:val="pt-BR"/>
+        </w:rPr>
+        <w:tab/>
+        <w:tab/>
+        <w:t xml:space="preserve">Devem ser apresentados os artefatos criados para a solução do problema (ex. software, protótipos, especificações de requisitos, modelagem de processos, documentos arquiteturais, etc). Os artefatos não devem ser apresentados na íntegra, mas o texto deve apresentar o que foi feito como solução para o problema apresentado. </w:t>
+      </w:r>
+    </w:p>
+    <w:p>
+      <w:pPr>
+        <w:pStyle w:val="Normal"/>
+        <w:spacing w:lineRule="auto" w:line="360"/>
+        <w:ind w:firstLine="360"/>
+        <w:rPr>
+          <w:rFonts w:ascii="Times New Roman" w:hAnsi="Times New Roman"/>
+          <w:lang w:val="pt-BR"/>
+        </w:rPr>
+      </w:pPr>
+      <w:r>
+        <w:rPr>
+          <w:rFonts w:ascii="Times New Roman" w:hAnsi="Times New Roman"/>
+          <w:szCs w:val="24"/>
+          <w:lang w:val="pt-BR"/>
+        </w:rPr>
+        <w:tab/>
+      </w:r>
+      <w:r>
+        <w:rPr>
+          <w:rFonts w:ascii="Times New Roman" w:hAnsi="Times New Roman"/>
+          <w:lang w:val="pt-BR"/>
+        </w:rPr>
+        <w:t xml:space="preserve">Deve ter no mínimo: lista de requisitos (pode ser uma tabela), diagrama de classe e modelo relacional do banco de dados. </w:t>
+      </w:r>
+    </w:p>
+    <w:p>
+      <w:pPr>
+        <w:pStyle w:val="Normal"/>
+        <w:spacing w:lineRule="auto" w:line="360"/>
+        <w:ind w:firstLine="360"/>
+        <w:rPr>
+          <w:rFonts w:ascii="Times New Roman" w:hAnsi="Times New Roman"/>
+          <w:szCs w:val="24"/>
+          <w:lang w:val="pt-BR"/>
+        </w:rPr>
+      </w:pPr>
+      <w:r>
+        <w:rPr>
+          <w:rFonts w:ascii="Times New Roman" w:hAnsi="Times New Roman"/>
+          <w:szCs w:val="24"/>
+          <w:lang w:val="pt-BR"/>
+        </w:rPr>
+        <w:t xml:space="preserve">Apresente também as telas da aplicação e uma explicação de como usá-las. O código fonte deve ser disponibilizado em um repositório público no </w:t>
+      </w:r>
+      <w:r>
+        <w:rPr>
+          <w:rFonts w:ascii="Times New Roman" w:hAnsi="Times New Roman"/>
+          <w:b/>
+          <w:szCs w:val="24"/>
+          <w:lang w:val="pt-BR"/>
+        </w:rPr>
+        <w:t>GithubClassroom</w:t>
+      </w:r>
+      <w:r>
+        <w:rPr>
+          <w:rFonts w:ascii="Times New Roman" w:hAnsi="Times New Roman"/>
+          <w:szCs w:val="24"/>
+          <w:lang w:val="pt-BR"/>
+        </w:rPr>
+        <w:t>. O link para o repositório deve estar no Trabalho. Colocar também o link da aplicação.</w:t>
+      </w:r>
+    </w:p>
+    <w:p>
+      <w:pPr>
+        <w:pStyle w:val="Normal"/>
+        <w:spacing w:lineRule="auto" w:line="360"/>
+        <w:rPr>
+          <w:rFonts w:ascii="Times New Roman" w:hAnsi="Times New Roman"/>
+          <w:lang w:val="pt-BR"/>
+        </w:rPr>
+      </w:pPr>
+      <w:r>
+        <w:rPr>
+          <w:rFonts w:ascii="Times New Roman" w:hAnsi="Times New Roman"/>
+          <w:szCs w:val="24"/>
+          <w:lang w:val="pt-BR"/>
+        </w:rPr>
+        <w:tab/>
+      </w:r>
+      <w:r>
+        <w:rPr>
+          <w:rFonts w:ascii="Times New Roman" w:hAnsi="Times New Roman"/>
+          <w:lang w:val="pt-BR"/>
+        </w:rPr>
+        <w:t>Veja os exemplos de uso de Figuras e Tabelas. Todas as figuras e tabelas devem ser referenciadas no texto. Por exemplo, deve haver uma frase assim “A Figura 1 mostra ...”</w:t>
+      </w:r>
+    </w:p>
+    <w:p>
+      <w:pPr>
+        <w:pStyle w:val="Normal"/>
+        <w:spacing w:lineRule="auto" w:line="360"/>
+        <w:rPr>
+          <w:rFonts w:ascii="Times New Roman" w:hAnsi="Times New Roman"/>
+          <w:szCs w:val="24"/>
+          <w:lang w:val="pt-BR"/>
+        </w:rPr>
+      </w:pPr>
+      <w:r>
+        <w:rPr>
+          <w:rFonts w:ascii="Times New Roman" w:hAnsi="Times New Roman"/>
+          <w:szCs w:val="24"/>
+          <w:lang w:val="pt-BR"/>
+        </w:rPr>
+      </w:r>
+    </w:p>
+    <w:p>
+      <w:pPr>
+        <w:pStyle w:val="Figura"/>
+        <w:spacing w:lineRule="auto" w:line="360"/>
+        <w:rPr>
+          <w:rFonts w:ascii="Times New Roman" w:hAnsi="Times New Roman"/>
+          <w:szCs w:val="24"/>
+        </w:rPr>
+      </w:pPr>
+      <w:r>
+        <w:rPr/>
+        <w:drawing>
+          <wp:inline distT="0" distB="0" distL="0" distR="0">
+            <wp:extent cx="3108960" cy="2838450"/>
+            <wp:effectExtent l="0" t="0" r="0" b="0"/>
+            <wp:docPr id="6" name="Imagem 1" descr="cart10"/>
+            <wp:cNvGraphicFramePr>
+              <a:graphicFrameLocks xmlns:a="http://schemas.openxmlformats.org/drawingml/2006/main" noChangeAspect="1"/>
+            </wp:cNvGraphicFramePr>
+            <a:graphic xmlns:a="http://schemas.openxmlformats.org/drawingml/2006/main">
+              <a:graphicData uri="http://schemas.openxmlformats.org/drawingml/2006/picture">
+                <pic:pic xmlns:pic="http://schemas.openxmlformats.org/drawingml/2006/picture">
+                  <pic:nvPicPr>
+                    <pic:cNvPr id="6" name="Imagem 1" descr="cart10"/>
+                    <pic:cNvPicPr>
+                      <a:picLocks noChangeAspect="1" noChangeArrowheads="1"/>
+                    </pic:cNvPicPr>
+                  </pic:nvPicPr>
+                  <pic:blipFill>
+                    <a:blip r:embed="rId6">
                       <a:grayscl/>
                     </a:blip>
                     <a:stretch>
@@ -1492,7 +1706,7 @@
           <wp:inline distT="0" distB="0" distL="114935" distR="114935">
             <wp:extent cx="3928110" cy="2326005"/>
             <wp:effectExtent l="0" t="0" r="0" b="0"/>
-            <wp:docPr id="4" name="Imagem 2" descr="table"/>
+            <wp:docPr id="7" name="Imagem 2" descr="table"/>
             <wp:cNvGraphicFramePr>
               <a:graphicFrameLocks xmlns:a="http://schemas.openxmlformats.org/drawingml/2006/main" noChangeAspect="1"/>
             </wp:cNvGraphicFramePr>
@@ -1500,13 +1714,13 @@
               <a:graphicData uri="http://schemas.openxmlformats.org/drawingml/2006/picture">
                 <pic:pic xmlns:pic="http://schemas.openxmlformats.org/drawingml/2006/picture">
                   <pic:nvPicPr>
-                    <pic:cNvPr id="4" name="Imagem 2" descr="table"/>
+                    <pic:cNvPr id="7" name="Imagem 2" descr="table"/>
                     <pic:cNvPicPr>
                       <a:picLocks noChangeAspect="1" noChangeArrowheads="1"/>
                     </pic:cNvPicPr>
                   </pic:nvPicPr>
                   <pic:blipFill>
-                    <a:blip r:embed="rId4"/>
+                    <a:blip r:embed="rId7"/>
                     <a:srcRect l="1800" t="2265" r="1130" b="1126"/>
                     <a:stretch>
                       <a:fillRect/>
@@ -1762,7 +1976,7 @@
         </w:rPr>
         <w:t xml:space="preserve">COMPLEXO HOSPITALAR SÃO FRANCISCO, Quem somos?. Disponível em: </w:t>
       </w:r>
-      <w:hyperlink r:id="rId5">
+      <w:hyperlink r:id="rId8">
         <w:r>
           <w:rPr>
             <w:rStyle w:val="LinkdaInternet"/>
@@ -1795,7 +2009,7 @@
         </w:rPr>
         <w:t xml:space="preserve">LIMA L. A. A., “Reestruturação do Regimento Interno e a composição do Corpo Clínico”, 2015. Disponível em: </w:t>
       </w:r>
-      <w:hyperlink r:id="rId6">
+      <w:hyperlink r:id="rId9">
         <w:r>
           <w:rPr>
             <w:rStyle w:val="LinkdaInternet"/>
@@ -1833,7 +2047,7 @@
         </w:rPr>
         <w:t xml:space="preserve">PROEX. Pró Reitoria de Extensão. Disponível em: </w:t>
       </w:r>
-      <w:hyperlink r:id="rId7">
+      <w:hyperlink r:id="rId10">
         <w:r>
           <w:rPr>
             <w:rStyle w:val="LinkdaInternet"/>
@@ -1872,7 +2086,7 @@
         </w:rPr>
         <w:t xml:space="preserve">COMPLEXO HOSPITALAR SÃO FRANCISCO, Transparência. Disponível em: </w:t>
       </w:r>
-      <w:hyperlink r:id="rId8">
+      <w:hyperlink r:id="rId11">
         <w:r>
           <w:rPr>
             <w:rStyle w:val="LinkdaInternet"/>
@@ -1911,7 +2125,7 @@
         </w:rPr>
         <w:t xml:space="preserve">HOSPITAL NOVE DE JULHO. Ficha de cadastro para admissão no corpo clínico. Disponível em : </w:t>
       </w:r>
-      <w:hyperlink r:id="rId9">
+      <w:hyperlink r:id="rId12">
         <w:r>
           <w:rPr>
             <w:rStyle w:val="LinkdaInternet"/>
@@ -1970,7 +2184,7 @@
         </w:rPr>
         <w:t xml:space="preserve">DEI. Faça parte do corpo clínico. Disponível em: </w:t>
       </w:r>
-      <w:hyperlink r:id="rId10">
+      <w:hyperlink r:id="rId13">
         <w:r>
           <w:rPr>
             <w:rStyle w:val="LinkdaInternet"/>
@@ -1990,7 +2204,7 @@
           <w:szCs w:val="24"/>
           <w:lang w:val="pt-BR"/>
         </w:rPr>
-        <w:t>. Acessado em: 25 de ago. 2021.</w:t>
+        <w:t>. Acessado em: 25 de ago. 2021 ano.</w:t>
       </w:r>
     </w:p>
     <w:p>
@@ -2061,7 +2275,7 @@
       <mc:AlternateContent>
         <mc:Choice Requires="wps">
           <w:drawing>
-            <wp:anchor behindDoc="1" distT="0" distB="0" distL="0" distR="0" simplePos="0" locked="0" layoutInCell="0" allowOverlap="1" relativeHeight="11" wp14:anchorId="782052E6">
+            <wp:anchor behindDoc="1" distT="0" distB="0" distL="0" distR="0" simplePos="0" locked="0" layoutInCell="0" allowOverlap="1" relativeHeight="16" wp14:anchorId="782052E6">
               <wp:simplePos x="0" y="0"/>
               <wp:positionH relativeFrom="margin">
                 <wp:align>inside</wp:align>

</xml_diff>

<commit_message>
Documentacao corrigida pela Sprint 1
</commit_message>
<xml_diff>
--- a/Artefatos/EntregaFinal-TIS 4-sbc.docx
+++ b/Artefatos/EntregaFinal-TIS 4-sbc.docx
@@ -254,9 +254,10 @@
           <w:sz w:val="24"/>
           <w:szCs w:val="24"/>
           <w:u w:val="none"/>
-          <w:lang w:val="pt-BR"/>
-        </w:rPr>
-        <w:t>ggspereira@sga.pucminas.br</w:t>
+          <w:vertAlign w:val="superscript"/>
+          <w:lang w:val="pt-BR"/>
+        </w:rPr>
+        <w:t>1</w:t>
       </w:r>
       <w:r>
         <w:rPr>
@@ -267,10 +268,9 @@
           <w:sz w:val="24"/>
           <w:szCs w:val="24"/>
           <w:u w:val="none"/>
-          <w:vertAlign w:val="superscript"/>
-          <w:lang w:val="pt-BR"/>
-        </w:rPr>
-        <w:t>1</w:t>
+          <w:lang w:val="pt-BR"/>
+        </w:rPr>
+        <w:t>ggspereira@sga.pucminas.br</w:t>
       </w:r>
       <w:r>
         <w:rPr>
@@ -282,26 +282,38 @@
           <w:u w:val="none"/>
           <w:lang w:val="pt-BR"/>
         </w:rPr>
-        <w:t xml:space="preserve">, henrique.forte@sga.pucminas.br, </w:t>
+        <w:t xml:space="preserve">, </w:t>
       </w:r>
       <w:r>
         <w:rPr>
           <w:rFonts w:ascii="Times New Roman" w:hAnsi="Times New Roman"/>
           <w:b w:val="false"/>
           <w:bCs w:val="false"/>
-          <w:color w:val="auto"/>
           <w:sz w:val="24"/>
           <w:szCs w:val="24"/>
           <w:u w:val="none"/>
-          <w:lang w:val="pt-BR"/>
-        </w:rPr>
-        <w:t>laomrocha@sga.pucminas.br</w:t>
+          <w:vertAlign w:val="superscript"/>
+          <w:lang w:val="pt-BR"/>
+        </w:rPr>
+        <w:t>2</w:t>
       </w:r>
       <w:r>
         <w:rPr>
           <w:rFonts w:ascii="Times New Roman" w:hAnsi="Times New Roman"/>
           <w:b w:val="false"/>
           <w:bCs w:val="false"/>
+          <w:sz w:val="24"/>
+          <w:szCs w:val="24"/>
+          <w:u w:val="none"/>
+          <w:lang w:val="pt-BR"/>
+        </w:rPr>
+        <w:t xml:space="preserve">henrique.forte@sga.pucminas.br, </w:t>
+      </w:r>
+      <w:r>
+        <w:rPr>
+          <w:rFonts w:ascii="Times New Roman" w:hAnsi="Times New Roman"/>
+          <w:b w:val="false"/>
+          <w:bCs w:val="false"/>
           <w:color w:val="auto"/>
           <w:sz w:val="24"/>
           <w:szCs w:val="24"/>
@@ -310,6 +322,19 @@
           <w:lang w:val="pt-BR"/>
         </w:rPr>
         <w:t>3</w:t>
+      </w:r>
+      <w:r>
+        <w:rPr>
+          <w:rFonts w:ascii="Times New Roman" w:hAnsi="Times New Roman"/>
+          <w:b w:val="false"/>
+          <w:bCs w:val="false"/>
+          <w:color w:val="auto"/>
+          <w:sz w:val="24"/>
+          <w:szCs w:val="24"/>
+          <w:u w:val="none"/>
+          <w:lang w:val="pt-BR"/>
+        </w:rPr>
+        <w:t>laomrocha@sga.pucminas.br</w:t>
       </w:r>
       <w:r>
         <w:rPr>
@@ -336,9 +361,10 @@
           <w:sz w:val="24"/>
           <w:szCs w:val="24"/>
           <w:u w:val="none"/>
-          <w:lang w:val="pt-BR"/>
-        </w:rPr>
-        <w:t>vbgcampos@sga.pucminas.br</w:t>
+          <w:vertAlign w:val="superscript"/>
+          <w:lang w:val="pt-BR"/>
+        </w:rPr>
+        <w:t>4</w:t>
       </w:r>
       <w:r>
         <w:rPr>
@@ -353,10 +379,9 @@
           <w:sz w:val="24"/>
           <w:szCs w:val="24"/>
           <w:u w:val="none"/>
-          <w:vertAlign w:val="superscript"/>
-          <w:lang w:val="pt-BR"/>
-        </w:rPr>
-        <w:t>4</w:t>
+          <w:lang w:val="pt-BR"/>
+        </w:rPr>
+        <w:t>vbgcampos@sga.pucminas.br</w:t>
       </w:r>
       <w:r>
         <w:rPr>
@@ -382,7 +407,7 @@
           <w:u w:val="none"/>
           <w:lang w:val="pt-BR"/>
         </w:rPr>
-        <w:t xml:space="preserve"> vinicius.marini@sga.pucminas.br</w:t>
+        <w:t xml:space="preserve"> </w:t>
       </w:r>
       <w:r>
         <w:rPr>
@@ -398,6 +423,20 @@
           <w:lang w:val="pt-BR"/>
         </w:rPr>
         <w:t>5</w:t>
+      </w:r>
+      <w:r>
+        <w:rPr>
+          <w:rStyle w:val="LinkdaInternet"/>
+          <w:rFonts w:ascii="Times New Roman" w:hAnsi="Times New Roman"/>
+          <w:b w:val="false"/>
+          <w:bCs w:val="false"/>
+          <w:color w:val="000000" w:themeColor="text1" w:themeShade="ff" w:themeTint="ff"/>
+          <w:sz w:val="24"/>
+          <w:szCs w:val="24"/>
+          <w:u w:val="none"/>
+          <w:lang w:val="pt-BR"/>
+        </w:rPr>
+        <w:t>vinicius.marini@sga.pucminas.br</w:t>
       </w:r>
       <w:r>
         <w:rPr/>
@@ -437,7 +476,106 @@
         <w:rPr>
           <w:rFonts w:ascii="Times New Roman" w:hAnsi="Times New Roman"/>
         </w:rPr>
-        <w:t>Escrever aqui o resumo. O resumo deve contextualizar rapidamente o trabalho, descrever seu objetivo e, ao final, mostrar algum resultado relevante do trabalho (até 10 linhas).</w:t>
+        <w:t xml:space="preserve">O </w:t>
+      </w:r>
+      <w:r>
+        <w:rPr>
+          <w:rFonts w:ascii="Times New Roman" w:hAnsi="Times New Roman"/>
+          <w:lang w:val="pt-BR"/>
+        </w:rPr>
+        <w:t xml:space="preserve">Complexo Hospitalar São Francisco (CHSF) necessitava de uma automação no processo de cadastro de corpo clínico, pois, várias tarefas  como enviar documentos e receber avaliações dos diretores e coordenadores clínicos </w:t>
+      </w:r>
+      <w:r>
+        <w:rPr>
+          <w:rFonts w:ascii="Times New Roman" w:hAnsi="Times New Roman"/>
+          <w:lang w:val="pt-BR"/>
+        </w:rPr>
+        <w:t>eram feitas manualmente</w:t>
+      </w:r>
+      <w:r>
+        <w:rPr>
+          <w:rFonts w:ascii="Times New Roman" w:hAnsi="Times New Roman"/>
+          <w:lang w:val="pt-BR"/>
+        </w:rPr>
+        <w:t xml:space="preserve">. </w:t>
+      </w:r>
+      <w:r>
+        <w:rPr>
+          <w:rFonts w:eastAsia="Times New Roman" w:cs="Times New Roman" w:ascii="Times New Roman" w:hAnsi="Times New Roman"/>
+          <w:i/>
+          <w:color w:val="auto"/>
+          <w:kern w:val="0"/>
+          <w:sz w:val="24"/>
+          <w:szCs w:val="24"/>
+          <w:lang w:val="pt-BR" w:eastAsia="pt-BR" w:bidi="ar-SA"/>
+        </w:rPr>
+        <w:t xml:space="preserve">O objetivo deste projeto é desenvolver uma aplicação web que possibilite os médicos se cadastrarem no sistema e a administração clínica efetuar todos os passos de avaliação da documentação de forma online. Diante disso, o projeto possibilita uma redução no tempo dos médicos </w:t>
+      </w:r>
+      <w:r>
+        <w:rPr>
+          <w:rFonts w:eastAsia="Times New Roman" w:cs="Times New Roman" w:ascii="Times New Roman" w:hAnsi="Times New Roman"/>
+          <w:i/>
+          <w:color w:val="auto"/>
+          <w:kern w:val="0"/>
+          <w:sz w:val="24"/>
+          <w:szCs w:val="24"/>
+          <w:lang w:val="pt-BR" w:eastAsia="pt-BR" w:bidi="ar-SA"/>
+        </w:rPr>
+        <w:t>não</w:t>
+      </w:r>
+      <w:r>
+        <w:rPr>
+          <w:rFonts w:eastAsia="Times New Roman" w:cs="Times New Roman" w:ascii="Times New Roman" w:hAnsi="Times New Roman"/>
+          <w:i/>
+          <w:color w:val="auto"/>
+          <w:kern w:val="0"/>
+          <w:sz w:val="24"/>
+          <w:szCs w:val="24"/>
+          <w:lang w:val="pt-BR" w:eastAsia="pt-BR" w:bidi="ar-SA"/>
+        </w:rPr>
+        <w:t xml:space="preserve"> terem </w:t>
+      </w:r>
+      <w:r>
+        <w:rPr>
+          <w:rFonts w:eastAsia="Times New Roman" w:cs="Times New Roman" w:ascii="Times New Roman" w:hAnsi="Times New Roman"/>
+          <w:i/>
+          <w:color w:val="auto"/>
+          <w:kern w:val="0"/>
+          <w:sz w:val="24"/>
+          <w:szCs w:val="24"/>
+          <w:lang w:val="pt-BR" w:eastAsia="pt-BR" w:bidi="ar-SA"/>
+        </w:rPr>
+        <w:t xml:space="preserve">mais </w:t>
+      </w:r>
+      <w:r>
+        <w:rPr>
+          <w:rFonts w:eastAsia="Times New Roman" w:cs="Times New Roman" w:ascii="Times New Roman" w:hAnsi="Times New Roman"/>
+          <w:i/>
+          <w:color w:val="auto"/>
+          <w:kern w:val="0"/>
+          <w:sz w:val="24"/>
+          <w:szCs w:val="24"/>
+          <w:lang w:val="pt-BR" w:eastAsia="pt-BR" w:bidi="ar-SA"/>
+        </w:rPr>
+        <w:t xml:space="preserve">que imprimir e preencher documentos, além disso, </w:t>
+      </w:r>
+      <w:r>
+        <w:rPr>
+          <w:rFonts w:eastAsia="Times New Roman" w:cs="Times New Roman" w:ascii="Times New Roman" w:hAnsi="Times New Roman"/>
+          <w:i/>
+          <w:color w:val="auto"/>
+          <w:kern w:val="0"/>
+          <w:sz w:val="24"/>
+          <w:szCs w:val="24"/>
+          <w:lang w:val="pt-BR" w:eastAsia="pt-BR" w:bidi="ar-SA"/>
+        </w:rPr>
+        <w:t>a administração detêm uma maior organização e persistência de informações mais segura, rápida e eficiente</w:t>
+      </w:r>
+      <w:r>
+        <w:rPr>
+          <w:rFonts w:ascii="Times New Roman" w:hAnsi="Times New Roman"/>
+        </w:rPr>
+        <w:t>.</w:t>
       </w:r>
     </w:p>
     <w:p>
@@ -505,7 +643,7 @@
           <w:rFonts w:ascii="Times New Roman" w:hAnsi="Times New Roman"/>
           <w:lang w:val="pt-BR"/>
         </w:rPr>
-        <w:t>O Complexo Hospitalar São Francisco (CHSF) é uma entidade filantrópica que atende exclusivamente a pacientes do SUS, em Belo Horizonte, MG. Atualmente, o CHSF possui as unidades Unidade Concórdia e Unidade Santa Lúcia, um corpo clínico composto por 486 médicos de 34 especialidades (COMPLEXO HOSPITALAR SÃO FRANCISCO, 2021)</w:t>
+        <w:t>O CHSF é uma entidade filantrópica que atende exclusivamente a pacientes do SUS, em Belo Horizonte, MG. Atualmente, o CHSF possui as unidades Unidade Concórdia e Unidade Santa Lúcia, um corpo clínico composto por 486 médicos de 34 especialidades (COMPLEXO HOSPITALAR SÃO FRANCISCO, 2021)</w:t>
       </w:r>
       <w:r>
         <w:rPr/>
@@ -603,7 +741,28 @@
           <w:szCs w:val="24"/>
           <w:lang w:val="pt-BR"/>
         </w:rPr>
-        <w:t>Portanto, este projeto tem como objetivo geral projetar e implementar uma solução em software, utilizando de estratégias de engenharia de requisitos e programação, para o problema vivenciado pelo hospital. Desta forma, o grupo busca, por ser um projeto extensionista, beneficiar a sociedade por meio dos conhecimentos acadêmicos adquiridos nos estudos da universidade.</w:t>
+        <w:t xml:space="preserve">Portanto, este projeto tem como objetivo geral projetar e implementar uma solução em software, utilizando de estratégias de engenharia de requisitos e programação, para o problema vivenciado pelo hospital. Desta forma, o grupo busca, por ser uma </w:t>
+      </w:r>
+      <w:r>
+        <w:rPr>
+          <w:rFonts w:eastAsia="Times New Roman" w:cs="Times New Roman" w:ascii="Times New Roman" w:hAnsi="Times New Roman"/>
+          <w:color w:val="000000" w:themeColor="text1" w:themeShade="ff" w:themeTint="ff"/>
+          <w:kern w:val="0"/>
+          <w:sz w:val="24"/>
+          <w:szCs w:val="24"/>
+          <w:lang w:val="pt-BR" w:eastAsia="pt-BR" w:bidi="ar-SA"/>
+        </w:rPr>
+        <w:t>prática</w:t>
+      </w:r>
+      <w:r>
+        <w:rPr>
+          <w:rFonts w:eastAsia="Times New Roman" w:cs="Times New Roman" w:ascii="Times New Roman" w:hAnsi="Times New Roman"/>
+          <w:color w:val="000000" w:themeColor="text1" w:themeShade="ff" w:themeTint="ff"/>
+          <w:sz w:val="24"/>
+          <w:szCs w:val="24"/>
+          <w:lang w:val="pt-BR"/>
+        </w:rPr>
+        <w:t xml:space="preserve"> extensionista, beneficiar a sociedade por meio dos conhecimentos acadêmicos adquiridos nos estudos da universidade.</w:t>
       </w:r>
     </w:p>
     <w:p>
@@ -704,7 +863,7 @@
           <w:szCs w:val="24"/>
           <w:lang w:val="pt-BR"/>
         </w:rPr>
-        <w:t>Disponibilizar gráficos e relatórios sobre os dados do corpo clínico, por exemplo quais especialidades uma unidade hospitalar pode provisionar ao paciente ou quantos médicos trabalham em determinada unidade.</w:t>
+        <w:t>Disponibilizar gráficos e relatórios sobre os dados do corpo clínico, por exemplo, quais especialidades uma unidade hospitalar pode provisionar ao paciente ou quantos médicos trabalham em determinada unidade.</w:t>
       </w:r>
     </w:p>
     <w:p>
@@ -725,14 +884,14 @@
           <w:color w:val="000000" w:themeColor="text1" w:themeShade="ff" w:themeTint="ff"/>
           <w:lang w:val="pt-BR"/>
         </w:rPr>
-        <w:t>O projeto possibilita um ganho de tempo no dia a dia dos funcionários do hospital, tendo em vista que substitui um processo manual de cadastro de corpo clínico. Dessa forma, os colaboradores podem dedicar seu tempo à outras atividades, aumentando sua produtividade. Além disso, o novo processo facilita a organização dos dados (os cadastros ficam disponíveis na plataforma) e auxilia os novos usuários a não esquecer nenhum documento ao se cadastrar.</w:t>
-      </w:r>
-    </w:p>
-    <w:p>
-      <w:pPr>
-        <w:pStyle w:val="Normal"/>
-        <w:spacing w:lineRule="auto" w:line="360"/>
-        <w:ind w:firstLine="709"/>
+        <w:t>O projeto possibilita um ganho de tempo no dia a dia dos funcionários do hospital, tendo em vista que substitui um processo manual de cadastro de corpo clínico. Dessa forma, os colaboradores podem dedicar seu tempo às outras atividades, aumentando sua produtividade. Além disso, o novo processo facilita a organização dos dados (os cadastros ficam disponíveis na plataforma) e auxilia os novos usuários a não esquecer nenhum documento ao se cadastrar.</w:t>
+      </w:r>
+    </w:p>
+    <w:p>
+      <w:pPr>
+        <w:pStyle w:val="Normal"/>
+        <w:spacing w:lineRule="auto" w:line="360"/>
+        <w:ind w:hanging="0"/>
         <w:rPr>
           <w:rFonts w:ascii="Times" w:hAnsi="Times" w:eastAsia="Times New Roman" w:cs="Times New Roman"/>
           <w:color w:val="auto"/>
@@ -791,7 +950,7 @@
           <w:rFonts w:ascii="Times New Roman" w:hAnsi="Times New Roman"/>
           <w:lang w:val="pt-BR"/>
         </w:rPr>
-        <w:t>A seguir serão descritos os referências teóricos do trabalho, sendo eles a extensão universitária, o</w:t>
+        <w:t>A seguir serão descritos o referencial teórico do trabalho, sendo eles a extensão universitária, o</w:t>
       </w:r>
       <w:r>
         <w:rPr>
@@ -845,44 +1004,59 @@
           <w:rFonts w:ascii="Times New Roman" w:hAnsi="Times New Roman"/>
           <w:lang w:val="pt-BR"/>
         </w:rPr>
-        <w:t>A Pró-Reitoria de Extensão (PROEX) é a responsável pela gestão da extensão universitária da PUC Minas. Este projeto faz parte da disciplina extensionista Trabalho Interdisciplinar: Aplicações para Sustentabilidade do curso de Engenharia de Software. A extensão universitária, sendo um dos três pilares da universidade, junto à pesquisa e o ensino, são atividades realizadas por docentes e discentes que possibilitam a articulação da academia com a sociedade, promovendo a sustentabilidade, cidadania e inclusão (PROEX, 2021). Além dos benefícios para a comunidade, contribuem para a formação humanista dos alunos envolvidos.</w:t>
-      </w:r>
-    </w:p>
-    <w:p>
-      <w:pPr>
-        <w:pStyle w:val="Normal"/>
-        <w:spacing w:lineRule="auto" w:line="360"/>
-        <w:rPr>
-          <w:rFonts w:ascii="Times New Roman" w:hAnsi="Times New Roman"/>
-          <w:lang w:val="pt-BR"/>
-        </w:rPr>
-      </w:pPr>
-      <w:r>
-        <w:rPr>
-          <w:rFonts w:ascii="Times New Roman" w:hAnsi="Times New Roman"/>
-          <w:lang w:val="pt-BR"/>
-        </w:rPr>
-      </w:r>
-    </w:p>
-    <w:p>
-      <w:pPr>
-        <w:pStyle w:val="Normal"/>
-        <w:spacing w:lineRule="auto" w:line="360"/>
-        <w:rPr>
-          <w:rFonts w:ascii="Times New Roman" w:hAnsi="Times New Roman"/>
-          <w:lang w:val="pt-BR"/>
-        </w:rPr>
-      </w:pPr>
-      <w:r>
-        <w:rPr>
-          <w:rFonts w:ascii="Times New Roman" w:hAnsi="Times New Roman"/>
+        <w:t>A Pró-Reitoria de Extensão (PROEX) é a responsável pela gestão da extensão universitária da PUC Minas. Este projeto faz parte da disciplina extensionista Trabalho Interdisciplinar: Aplicações para Sustentabilidade do curso de Engenharia de Software. A extensão universitária, sendo um dos três pilares da universidade, junto à pesquisa e o ensino, é uma atividade realizada por docentes e discentes que possibilitam a articulação da academia com a sociedade, promovendo a sustentabilidade, cidadania e inclusão (PROEX, 2021). Além dos benefícios para a comunidade, contribuem para a formação humanista dos alunos envolvidos.</w:t>
+      </w:r>
+    </w:p>
+    <w:p>
+      <w:pPr>
+        <w:pStyle w:val="Normal"/>
+        <w:spacing w:lineRule="auto" w:line="360"/>
+        <w:rPr>
+          <w:rFonts w:ascii="Times New Roman" w:hAnsi="Times New Roman"/>
+          <w:lang w:val="pt-BR"/>
+        </w:rPr>
+      </w:pPr>
+      <w:r>
+        <w:rPr>
+          <w:rFonts w:ascii="Times New Roman" w:hAnsi="Times New Roman"/>
+          <w:lang w:val="pt-BR"/>
+        </w:rPr>
+      </w:r>
+    </w:p>
+    <w:p>
+      <w:pPr>
+        <w:pStyle w:val="Normal"/>
+        <w:spacing w:lineRule="auto" w:line="360"/>
+        <w:rPr>
+          <w:b/>
+          <w:b/>
+          <w:bCs/>
+        </w:rPr>
+      </w:pPr>
+      <w:r>
+        <w:rPr>
+          <w:rFonts w:ascii="Times New Roman" w:hAnsi="Times New Roman"/>
+          <w:b/>
+          <w:bCs/>
           <w:lang w:val="pt-BR"/>
         </w:rPr>
         <w:t>2.2. Parceiro</w:t>
       </w:r>
-      <w:r>
-        <w:rPr/>
-        <w:br/>
+    </w:p>
+    <w:p>
+      <w:pPr>
+        <w:pStyle w:val="Normal"/>
+        <w:spacing w:lineRule="auto" w:line="360"/>
+        <w:rPr>
+          <w:rFonts w:ascii="Times New Roman" w:hAnsi="Times New Roman"/>
+          <w:lang w:val="pt-BR"/>
+        </w:rPr>
+      </w:pPr>
+      <w:r>
+        <w:rPr>
+          <w:rFonts w:ascii="Times New Roman" w:hAnsi="Times New Roman"/>
+          <w:lang w:val="pt-BR"/>
+        </w:rPr>
       </w:r>
     </w:p>
     <w:p>
@@ -942,18 +1116,31 @@
       <w:pPr>
         <w:pStyle w:val="Normal"/>
         <w:rPr>
-          <w:lang w:val="pt-BR"/>
-        </w:rPr>
-      </w:pPr>
-      <w:r>
-        <w:rPr>
+          <w:b/>
+          <w:b/>
+          <w:bCs/>
+        </w:rPr>
+      </w:pPr>
+      <w:r>
+        <w:rPr>
+          <w:b/>
+          <w:bCs/>
           <w:lang w:val="pt-BR"/>
         </w:rPr>
         <w:t>2.3. Trabalhos relacionados</w:t>
       </w:r>
-      <w:r>
-        <w:rPr/>
-        <w:br/>
+    </w:p>
+    <w:p>
+      <w:pPr>
+        <w:pStyle w:val="Normal"/>
+        <w:rPr>
+          <w:lang w:val="pt-BR"/>
+        </w:rPr>
+      </w:pPr>
+      <w:r>
+        <w:rPr>
+          <w:lang w:val="pt-BR"/>
+        </w:rPr>
       </w:r>
     </w:p>
     <w:p>
@@ -1000,14 +1187,31 @@
       <w:pPr>
         <w:pStyle w:val="Normal"/>
         <w:rPr>
-          <w:lang w:val="pt-BR"/>
-        </w:rPr>
-      </w:pPr>
-      <w:r>
-        <w:rPr>
+          <w:b/>
+          <w:b/>
+          <w:bCs/>
+        </w:rPr>
+      </w:pPr>
+      <w:r>
+        <w:rPr>
+          <w:b/>
+          <w:bCs/>
           <w:lang w:val="pt-BR"/>
         </w:rPr>
         <w:t>2.4 Engenharia de Software</w:t>
+      </w:r>
+    </w:p>
+    <w:p>
+      <w:pPr>
+        <w:pStyle w:val="Normal"/>
+        <w:rPr>
+          <w:lang w:val="pt-BR"/>
+        </w:rPr>
+      </w:pPr>
+      <w:r>
+        <w:rPr>
+          <w:lang w:val="pt-BR"/>
+        </w:rPr>
       </w:r>
     </w:p>
     <w:p>
@@ -1027,6 +1231,26 @@
           <w:lang w:val="pt-BR"/>
         </w:rPr>
         <w:t>A Engenharia de Software atua na criação e evolução de soluções de software, por meio da análise de requisitos de um cliente, utilizando histórias de usuários para entender o contexto e projetando inicialmente a solução com diagramas de casos de uso, diagrama de classes, entre outros. Após a apuração dos requisitos e do desenho da solução, o projeto é desenvolvido com base em boas práticas de engenharia de software, como modularidade, possibilitando assim, desenvolver um software robusto e com qualidade, permitindo baixos custos de manutenibilidade.</w:t>
+      </w:r>
+    </w:p>
+    <w:p>
+      <w:pPr>
+        <w:pStyle w:val="Ttulo1"/>
+        <w:spacing w:lineRule="auto" w:line="360"/>
+        <w:rPr>
+          <w:rFonts w:ascii="Times New Roman" w:hAnsi="Times New Roman"/>
+          <w:sz w:val="24"/>
+          <w:szCs w:val="24"/>
+          <w:lang w:val="pt-BR"/>
+        </w:rPr>
+      </w:pPr>
+      <w:r>
+        <w:rPr>
+          <w:rFonts w:ascii="Times New Roman" w:hAnsi="Times New Roman"/>
+          <w:sz w:val="24"/>
+          <w:szCs w:val="24"/>
+          <w:lang w:val="pt-BR"/>
+        </w:rPr>
       </w:r>
     </w:p>
     <w:p>
@@ -1346,21 +1570,25 @@
           <w:tab w:val="left" w:pos="709" w:leader="none"/>
         </w:tabs>
         <w:spacing w:lineRule="auto" w:line="360"/>
-        <w:ind w:left="2" w:firstLine="2"/>
-        <w:jc w:val="center"/>
-        <w:rPr>
-          <w:rFonts w:ascii="Calibri" w:hAnsi="Calibri" w:eastAsia="Calibri" w:cs=""/>
-          <w:color w:val="auto"/>
-          <w:sz w:val="22"/>
-          <w:szCs w:val="22"/>
-        </w:rPr>
-      </w:pPr>
-      <w:r>
-        <w:rPr>
-          <w:rFonts w:eastAsia="Calibri" w:cs=""/>
-          <w:color w:val="auto"/>
-          <w:sz w:val="22"/>
-          <w:szCs w:val="22"/>
+        <w:ind w:left="720" w:hanging="0"/>
+        <w:jc w:val="both"/>
+        <w:rPr>
+          <w:rFonts w:ascii="Times New Roman" w:hAnsi="Times New Roman" w:eastAsia="Times New Roman" w:cs="Times New Roman"/>
+          <w:color w:val="auto"/>
+          <w:kern w:val="0"/>
+          <w:sz w:val="24"/>
+          <w:szCs w:val="24"/>
+          <w:lang w:val="pt-BR" w:eastAsia="pt-BR" w:bidi="ar-SA"/>
+        </w:rPr>
+      </w:pPr>
+      <w:r>
+        <w:rPr>
+          <w:rFonts w:eastAsia="Times New Roman" w:cs="Times New Roman" w:ascii="Times New Roman" w:hAnsi="Times New Roman"/>
+          <w:color w:val="auto"/>
+          <w:kern w:val="0"/>
+          <w:sz w:val="24"/>
+          <w:szCs w:val="24"/>
+          <w:lang w:val="pt-BR" w:eastAsia="pt-BR" w:bidi="ar-SA"/>
         </w:rPr>
       </w:r>
     </w:p>
@@ -1716,7 +1944,7 @@
       <w:r>
         <w:rPr/>
         <w:drawing>
-          <wp:inline distT="0" distB="0" distL="114935" distR="114935">
+          <wp:inline distT="0" distB="0" distL="0" distR="0">
             <wp:extent cx="3928110" cy="2326005"/>
             <wp:effectExtent l="0" t="0" r="0" b="0"/>
             <wp:docPr id="4" name="Imagem 2" descr="table"/>
@@ -2217,46 +2445,17 @@
           <w:szCs w:val="24"/>
           <w:lang w:val="pt-BR"/>
         </w:rPr>
-        <w:t>. Acessado em: 25 de ago. 2021 ano.</w:t>
-      </w:r>
-    </w:p>
-    <w:p>
-      <w:pPr>
-        <w:pStyle w:val="Reference"/>
-        <w:spacing w:lineRule="auto" w:line="360"/>
-        <w:rPr>
-          <w:rFonts w:ascii="Times" w:hAnsi="Times" w:eastAsia="Times New Roman" w:cs="Times New Roman"/>
-          <w:color w:val="auto"/>
-          <w:sz w:val="24"/>
-          <w:szCs w:val="24"/>
-          <w:lang w:val="pt-BR"/>
-        </w:rPr>
-      </w:pPr>
-      <w:r>
-        <w:rPr>
-          <w:rFonts w:eastAsia="Times New Roman" w:cs="Times New Roman"/>
-          <w:color w:val="auto"/>
-          <w:sz w:val="24"/>
-          <w:szCs w:val="24"/>
-          <w:lang w:val="pt-BR"/>
-        </w:rPr>
-        <w:t>WAZLAWICK, R. S., “Engenharia de software: conceitos e práticas”. 2. ed. Amsterdam: Elsevier, 2019.</w:t>
-      </w:r>
-    </w:p>
-    <w:p>
-      <w:pPr>
-        <w:pStyle w:val="Reference"/>
-        <w:spacing w:lineRule="auto" w:line="360"/>
-        <w:rPr>
-          <w:rFonts w:ascii="Times" w:hAnsi="Times" w:eastAsia="Times New Roman" w:cs="Times New Roman"/>
-          <w:color w:val="auto"/>
-          <w:sz w:val="24"/>
-          <w:szCs w:val="24"/>
-          <w:lang w:val="pt-BR"/>
-        </w:rPr>
-      </w:pPr>
-      <w:r>
-        <w:rPr/>
+        <w:t xml:space="preserve">. Acessado em: 25 de ago. 2021 ano. </w:t>
+      </w:r>
+      <w:r>
+        <w:rPr>
+          <w:rFonts w:eastAsia="Times New Roman" w:cs="Times New Roman" w:ascii="Times New Roman" w:hAnsi="Times New Roman"/>
+          <w:color w:val="auto"/>
+          <w:sz w:val="24"/>
+          <w:szCs w:val="24"/>
+          <w:lang w:val="pt-BR"/>
+        </w:rPr>
+        <w:t>Acessado em: 28 de ago. 2021.</w:t>
       </w:r>
     </w:p>
     <w:sectPr>
@@ -2296,7 +2495,7 @@
               <wp:positionV relativeFrom="paragraph">
                 <wp:posOffset>635</wp:posOffset>
               </wp:positionV>
-              <wp:extent cx="15240" cy="250825"/>
+              <wp:extent cx="16510" cy="250825"/>
               <wp:effectExtent l="0" t="0" r="0" b="0"/>
               <wp:wrapSquare wrapText="bothSides"/>
               <wp:docPr id="1" name="Quadro1"/>
@@ -2307,7 +2506,7 @@
                     <wps:spPr>
                       <a:xfrm>
                         <a:off x="0" y="0"/>
-                        <a:ext cx="14760" cy="250200"/>
+                        <a:ext cx="15840" cy="250200"/>
                       </a:xfrm>
                       <a:prstGeom prst="rect">
                         <a:avLst/>
@@ -2329,10 +2528,14 @@
                           <w:pPr>
                             <w:pStyle w:val="Normal"/>
                             <w:spacing w:before="120" w:after="0"/>
-                            <w:rPr/>
+                            <w:rPr>
+                              <w:color w:val="000000"/>
+                            </w:rPr>
                           </w:pPr>
                           <w:r>
-                            <w:rPr/>
+                            <w:rPr>
+                              <w:color w:val="000000"/>
+                            </w:rPr>
                           </w:r>
                         </w:p>
                       </w:txbxContent>
@@ -2348,8 +2551,8 @@
         </mc:Choice>
         <mc:Fallback>
           <w:pict>
-            <v:rect id="shape_0" ID="Quadro1" fillcolor="white" stroked="f" style="position:absolute;margin-left:0pt;margin-top:0.05pt;width:1.1pt;height:19.65pt;mso-wrap-style:none;v-text-anchor:middle;mso-position-horizontal:inside;mso-position-horizontal-relative:margin" wp14:anchorId="782052E6">
-              <v:fill o:detectmouseclick="t" type="solid" color2="black" opacity="0"/>
+            <v:rect id="shape_0" ID="Quadro1" stroked="f" style="position:absolute;margin-left:0pt;margin-top:0.05pt;width:1.2pt;height:19.65pt;mso-wrap-style:none;v-text-anchor:middle;mso-position-horizontal:inside;mso-position-horizontal-relative:margin" wp14:anchorId="782052E6">
+              <v:fill o:detectmouseclick="t" on="false"/>
               <v:stroke color="#3465a4" joinstyle="round" endcap="flat"/>
               <v:textbox>
                 <w:txbxContent>
@@ -2357,10 +2560,14 @@
                     <w:pPr>
                       <w:pStyle w:val="Normal"/>
                       <w:spacing w:before="120" w:after="0"/>
-                      <w:rPr/>
+                      <w:rPr>
+                        <w:color w:val="000000"/>
+                      </w:rPr>
                     </w:pPr>
                     <w:r>
-                      <w:rPr/>
+                      <w:rPr>
+                        <w:color w:val="000000"/>
+                      </w:rPr>
                     </w:r>
                   </w:p>
                 </w:txbxContent>
@@ -2389,7 +2596,6 @@
         </w:tabs>
         <w:ind w:left="720" w:hanging="360"/>
       </w:pPr>
-      <w:rPr/>
     </w:lvl>
     <w:lvl w:ilvl="1">
       <w:start w:val="1"/>
@@ -2402,7 +2608,6 @@
         </w:tabs>
         <w:ind w:left="1440" w:hanging="360"/>
       </w:pPr>
-      <w:rPr/>
     </w:lvl>
     <w:lvl w:ilvl="2">
       <w:start w:val="1"/>
@@ -2415,7 +2620,6 @@
         </w:tabs>
         <w:ind w:left="2160" w:hanging="360"/>
       </w:pPr>
-      <w:rPr/>
     </w:lvl>
     <w:lvl w:ilvl="3">
       <w:start w:val="1"/>
@@ -2428,7 +2632,6 @@
         </w:tabs>
         <w:ind w:left="2880" w:hanging="360"/>
       </w:pPr>
-      <w:rPr/>
     </w:lvl>
     <w:lvl w:ilvl="4">
       <w:start w:val="1"/>
@@ -2441,7 +2644,6 @@
         </w:tabs>
         <w:ind w:left="3600" w:hanging="360"/>
       </w:pPr>
-      <w:rPr/>
     </w:lvl>
     <w:lvl w:ilvl="5">
       <w:start w:val="1"/>
@@ -2454,7 +2656,6 @@
         </w:tabs>
         <w:ind w:left="4320" w:hanging="360"/>
       </w:pPr>
-      <w:rPr/>
     </w:lvl>
     <w:lvl w:ilvl="6">
       <w:start w:val="1"/>
@@ -2467,7 +2668,6 @@
         </w:tabs>
         <w:ind w:left="5040" w:hanging="360"/>
       </w:pPr>
-      <w:rPr/>
     </w:lvl>
     <w:lvl w:ilvl="7">
       <w:start w:val="1"/>
@@ -2480,7 +2680,6 @@
         </w:tabs>
         <w:ind w:left="5760" w:hanging="360"/>
       </w:pPr>
-      <w:rPr/>
     </w:lvl>
     <w:lvl w:ilvl="8">
       <w:start w:val="1"/>
@@ -2493,7 +2692,6 @@
         </w:tabs>
         <w:ind w:left="6480" w:hanging="360"/>
       </w:pPr>
-      <w:rPr/>
     </w:lvl>
   </w:abstractNum>
   <w:abstractNum w:abstractNumId="2">

</xml_diff>